<commit_message>
Clear nicknameBox after loggin in.
Removed unused fields in mainwindow
</commit_message>
<xml_diff>
--- a/Design_NEW/Chat Room CLI client LLD.docx
+++ b/Design_NEW/Chat Room CLI client LLD.docx
@@ -1,6 +1,6 @@
 
 <file path=word/document.xml><?xml version="1.0" encoding="utf-8"?>
-<w:document xmlns:wpc="http://schemas.microsoft.com/office/word/2010/wordprocessingCanvas" xmlns:cx="http://schemas.microsoft.com/office/drawing/2014/chartex" xmlns:cx1="http://schemas.microsoft.com/office/drawing/2015/9/8/chartex" xmlns:cx2="http://schemas.microsoft.com/office/drawing/2015/10/21/chartex" xmlns:cx3="http://schemas.microsoft.com/office/drawing/2016/5/9/chartex" xmlns:cx4="http://schemas.microsoft.com/office/drawing/2016/5/10/chartex" xmlns:cx5="http://schemas.microsoft.com/office/drawing/2016/5/11/chartex" xmlns:cx6="http://schemas.microsoft.com/office/drawing/2016/5/12/chartex" xmlns:cx7="http://schemas.microsoft.com/office/drawing/2016/5/13/chartex" xmlns:cx8="http://schemas.microsoft.com/office/drawing/2016/5/14/chartex" xmlns:mc="http://schemas.openxmlformats.org/markup-compatibility/2006" xmlns:aink="http://schemas.microsoft.com/office/drawing/2016/ink" xmlns:am3d="http://schemas.microsoft.com/office/drawing/2017/model3d" xmlns:o="urn:schemas-microsoft-com:office:office" xmlns:r="http://schemas.openxmlformats.org/officeDocument/2006/relationships" xmlns:m="http://schemas.openxmlformats.org/officeDocument/2006/math" xmlns:v="urn:schemas-microsoft-com:vml" xmlns:wp14="http://schemas.microsoft.com/office/word/2010/wordprocessingDrawing" xmlns:wp="http://schemas.openxmlformats.org/drawingml/2006/wordprocessingDrawing" xmlns:w10="urn:schemas-microsoft-com:office:word" xmlns:w="http://schemas.openxmlformats.org/wordprocessingml/2006/main" xmlns:w14="http://schemas.microsoft.com/office/word/2010/wordml" xmlns:w15="http://schemas.microsoft.com/office/word/2012/wordml" xmlns:w16cid="http://schemas.microsoft.com/office/word/2016/wordml/cid" xmlns:w16se="http://schemas.microsoft.com/office/word/2015/wordml/symex" xmlns:wpg="http://schemas.microsoft.com/office/word/2010/wordprocessingGroup" xmlns:wpi="http://schemas.microsoft.com/office/word/2010/wordprocessingInk" xmlns:wne="http://schemas.microsoft.com/office/word/2006/wordml" xmlns:wps="http://schemas.microsoft.com/office/word/2010/wordprocessingShape" mc:Ignorable="w14 w15 w16se w16cid wp14">
+<w:document xmlns:wpc="http://schemas.microsoft.com/office/word/2010/wordprocessingCanvas" xmlns:mc="http://schemas.openxmlformats.org/markup-compatibility/2006" xmlns:o="urn:schemas-microsoft-com:office:office" xmlns:r="http://schemas.openxmlformats.org/officeDocument/2006/relationships" xmlns:m="http://schemas.openxmlformats.org/officeDocument/2006/math" xmlns:v="urn:schemas-microsoft-com:vml" xmlns:wp14="http://schemas.microsoft.com/office/word/2010/wordprocessingDrawing" xmlns:wp="http://schemas.openxmlformats.org/drawingml/2006/wordprocessingDrawing" xmlns:w10="urn:schemas-microsoft-com:office:word" xmlns:w="http://schemas.openxmlformats.org/wordprocessingml/2006/main" xmlns:w14="http://schemas.microsoft.com/office/word/2010/wordml" xmlns:wpg="http://schemas.microsoft.com/office/word/2010/wordprocessingGroup" xmlns:wpi="http://schemas.microsoft.com/office/word/2010/wordprocessingInk" xmlns:wne="http://schemas.microsoft.com/office/word/2006/wordml" xmlns:wps="http://schemas.microsoft.com/office/word/2010/wordprocessingShape" mc:Ignorable="w14 wp14">
   <w:body>
     <w:p>
       <w:pPr>
@@ -492,7 +492,15 @@
       </w:r>
       <w:proofErr w:type="spellEnd"/>
       <w:r>
-        <w:t xml:space="preserve"> : UserHandler – active </w:t>
+        <w:t xml:space="preserve"> : </w:t>
+      </w:r>
+      <w:proofErr w:type="spellStart"/>
+      <w:r>
+        <w:t>UserHandler</w:t>
+      </w:r>
+      <w:proofErr w:type="spellEnd"/>
+      <w:r>
+        <w:t xml:space="preserve"> – active </w:t>
       </w:r>
       <w:proofErr w:type="spellStart"/>
       <w:r>
@@ -1272,13 +1280,7 @@
         <w:rPr>
           <w:b/>
         </w:rPr>
-        <w:t xml:space="preserve"> Message </w:t>
-      </w:r>
-      <w:r>
-        <w:rPr>
-          <w:b/>
-        </w:rPr>
-        <w:t>Class</w:t>
+        <w:t xml:space="preserve"> Message Class</w:t>
       </w:r>
     </w:p>
     <w:p>
@@ -1291,10 +1293,7 @@
     </w:p>
     <w:p>
       <w:r>
-        <w:t>Data structure for holding a message – implements IMessage</w:t>
-      </w:r>
-      <w:r>
-        <w:t>.</w:t>
+        <w:t>Data structure for holding a message – implements IMessage.</w:t>
       </w:r>
     </w:p>
     <w:p>
@@ -1396,25 +1395,19 @@
         <w:contextualSpacing/>
       </w:pPr>
       <w:r>
-        <w:t>Implements Comparer&lt;Message&gt;</w:t>
-      </w:r>
-      <w:r>
-        <w:t>.</w:t>
-      </w:r>
-    </w:p>
-    <w:p>
-      <w:pPr>
-        <w:numPr>
-          <w:ilvl w:val="1"/>
-          <w:numId w:val="7"/>
-        </w:numPr>
-        <w:contextualSpacing/>
-      </w:pPr>
-      <w:r>
-        <w:t>compares messages by GUID</w:t>
-      </w:r>
-      <w:r>
-        <w:t>.</w:t>
+        <w:t>Implements Comparer&lt;Message&gt;.</w:t>
+      </w:r>
+    </w:p>
+    <w:p>
+      <w:pPr>
+        <w:numPr>
+          <w:ilvl w:val="1"/>
+          <w:numId w:val="7"/>
+        </w:numPr>
+        <w:contextualSpacing/>
+      </w:pPr>
+      <w:r>
+        <w:t>compares messages by GUID.</w:t>
       </w:r>
     </w:p>
     <w:p>
@@ -1427,13 +1420,7 @@
       </w:pPr>
       <w:proofErr w:type="spellStart"/>
       <w:r>
-        <w:t>Message</w:t>
-      </w:r>
-      <w:r>
-        <w:t>Date</w:t>
-      </w:r>
-      <w:r>
-        <w:t>Comp</w:t>
+        <w:t>MessageDateComp</w:t>
       </w:r>
       <w:proofErr w:type="spellEnd"/>
     </w:p>
@@ -1458,13 +1445,7 @@
         <w:contextualSpacing/>
       </w:pPr>
       <w:r>
-        <w:t xml:space="preserve">compares messages by </w:t>
-      </w:r>
-      <w:r>
-        <w:t>Date</w:t>
-      </w:r>
-      <w:r>
-        <w:t>.</w:t>
+        <w:t>compares messages by Date.</w:t>
       </w:r>
     </w:p>
     <w:p>
@@ -1477,13 +1458,7 @@
       </w:pPr>
       <w:proofErr w:type="spellStart"/>
       <w:r>
-        <w:t>Message</w:t>
-      </w:r>
-      <w:r>
-        <w:t>User</w:t>
-      </w:r>
-      <w:r>
-        <w:t>Comp</w:t>
+        <w:t>MessageUserComp</w:t>
       </w:r>
       <w:proofErr w:type="spellEnd"/>
     </w:p>
@@ -1508,13 +1483,7 @@
         <w:contextualSpacing/>
       </w:pPr>
       <w:r>
-        <w:t xml:space="preserve">compares messages by </w:t>
-      </w:r>
-      <w:r>
-        <w:t>sending User</w:t>
-      </w:r>
-      <w:r>
-        <w:t>.</w:t>
+        <w:t>compares messages by sending User.</w:t>
       </w:r>
     </w:p>
     <w:p>
@@ -1527,13 +1496,7 @@
       </w:pPr>
       <w:proofErr w:type="spellStart"/>
       <w:r>
-        <w:t>Message</w:t>
-      </w:r>
-      <w:r>
-        <w:t>Multy</w:t>
-      </w:r>
-      <w:r>
-        <w:t>Comp</w:t>
+        <w:t>MessageMultyComp</w:t>
       </w:r>
       <w:proofErr w:type="spellEnd"/>
     </w:p>
@@ -1558,15 +1521,7 @@
         <w:contextualSpacing/>
       </w:pPr>
       <w:r>
-        <w:t xml:space="preserve">compares messages by </w:t>
-      </w:r>
-      <w:r>
-        <w:t>User and Date</w:t>
-      </w:r>
-      <w:bookmarkStart w:id="7" w:name="_GoBack"/>
-      <w:bookmarkEnd w:id="7"/>
-      <w:r>
-        <w:t>.</w:t>
+        <w:t>compares messages by User and Date.</w:t>
       </w:r>
     </w:p>
     <w:p>
@@ -1611,6 +1566,7 @@
           <w:szCs w:val="32"/>
         </w:rPr>
       </w:pPr>
+      <w:proofErr w:type="spellStart"/>
       <w:r>
         <w:rPr>
           <w:b/>
@@ -1618,30 +1574,88 @@
           <w:sz w:val="32"/>
           <w:szCs w:val="32"/>
         </w:rPr>
-        <w:t>MainMenu class</w:t>
+        <w:t>Main</w:t>
+      </w:r>
+      <w:r>
+        <w:rPr>
+          <w:b/>
+          <w:bCs/>
+          <w:sz w:val="32"/>
+          <w:szCs w:val="32"/>
+        </w:rPr>
+        <w:t>Window</w:t>
+      </w:r>
+      <w:proofErr w:type="spellEnd"/>
+      <w:r>
+        <w:rPr>
+          <w:b/>
+          <w:bCs/>
+          <w:sz w:val="32"/>
+          <w:szCs w:val="32"/>
+        </w:rPr>
+        <w:t xml:space="preserve"> class</w:t>
       </w:r>
     </w:p>
     <w:p>
       <w:pPr>
         <w:pStyle w:val="4"/>
       </w:pPr>
-      <w:bookmarkStart w:id="8" w:name="_8mb0dmh58iwx" w:colFirst="0" w:colLast="0"/>
-      <w:bookmarkStart w:id="9" w:name="_Hlk508655494"/>
+      <w:bookmarkStart w:id="7" w:name="_8mb0dmh58iwx" w:colFirst="0" w:colLast="0"/>
+      <w:bookmarkStart w:id="8" w:name="_Hlk508655494"/>
+      <w:bookmarkEnd w:id="7"/>
+      <w:r>
+        <w:t>Functionality</w:t>
+      </w:r>
       <w:bookmarkEnd w:id="8"/>
-      <w:r>
-        <w:t>Functionality</w:t>
-      </w:r>
-      <w:bookmarkEnd w:id="9"/>
-    </w:p>
-    <w:p>
-      <w:r>
-        <w:t>Manages the I/O with the chat user.</w:t>
+    </w:p>
+    <w:p>
+      <w:r>
+        <w:t>Displays the main window – the first window the user sees.</w:t>
+      </w:r>
+    </w:p>
+    <w:p>
+      <w:r>
+        <w:t>Enables</w:t>
+      </w:r>
+      <w:r>
+        <w:t xml:space="preserve"> the user</w:t>
+      </w:r>
+      <w:r>
+        <w:t xml:space="preserve"> </w:t>
+      </w:r>
+      <w:r>
+        <w:t>to</w:t>
+      </w:r>
+      <w:r>
+        <w:t xml:space="preserve"> use the</w:t>
+      </w:r>
+      <w:r>
+        <w:t xml:space="preserve"> </w:t>
+      </w:r>
+      <w:r>
+        <w:t>registration</w:t>
+      </w:r>
+      <w:r>
+        <w:t xml:space="preserve"> </w:t>
+      </w:r>
+      <w:r>
+        <w:t>and</w:t>
+      </w:r>
+      <w:r>
+        <w:t xml:space="preserve"> login </w:t>
+      </w:r>
+      <w:r>
+        <w:t>features</w:t>
+      </w:r>
+      <w:r>
+        <w:t>.</w:t>
       </w:r>
     </w:p>
     <w:p>
       <w:r>
         <w:t xml:space="preserve">Communicates with the </w:t>
       </w:r>
+      <w:proofErr w:type="spellStart"/>
       <w:r>
         <w:rPr>
           <w:color w:val="auto"/>
@@ -1649,8 +1663,12 @@
         </w:rPr>
         <w:t>Buissness</w:t>
       </w:r>
-      <w:r>
-        <w:t xml:space="preserve"> layer for which action the program has to take. </w:t>
+      <w:proofErr w:type="spellEnd"/>
+      <w:r>
+        <w:t xml:space="preserve"> layer for which action the program has to take</w:t>
+      </w:r>
+      <w:r>
+        <w:t>.</w:t>
       </w:r>
     </w:p>
     <w:p>
@@ -1863,6 +1881,485 @@
       </w:pPr>
       <w:r>
         <w:t>verifyNickname(String nickname): bool</w:t>
+      </w:r>
+    </w:p>
+    <w:p>
+      <w:pPr>
+        <w:pStyle w:val="a5"/>
+        <w:numPr>
+          <w:ilvl w:val="0"/>
+          <w:numId w:val="6"/>
+        </w:numPr>
+      </w:pPr>
+      <w:r>
+        <w:t>Checks if a string is not empty.</w:t>
+      </w:r>
+    </w:p>
+    <w:p>
+      <w:pPr>
+        <w:pStyle w:val="a5"/>
+        <w:numPr>
+          <w:ilvl w:val="0"/>
+          <w:numId w:val="6"/>
+        </w:numPr>
+      </w:pPr>
+      <w:r>
+        <w:t>Returns true if the string is not empty.</w:t>
+      </w:r>
+    </w:p>
+    <w:p/>
+    <w:p>
+      <w:pPr>
+        <w:rPr>
+          <w:b/>
+          <w:bCs/>
+          <w:sz w:val="32"/>
+          <w:szCs w:val="32"/>
+        </w:rPr>
+      </w:pPr>
+    </w:p>
+    <w:p>
+      <w:pPr>
+        <w:rPr>
+          <w:b/>
+          <w:bCs/>
+          <w:sz w:val="32"/>
+          <w:szCs w:val="32"/>
+        </w:rPr>
+      </w:pPr>
+    </w:p>
+    <w:p>
+      <w:pPr>
+        <w:rPr>
+          <w:b/>
+          <w:bCs/>
+          <w:sz w:val="32"/>
+          <w:szCs w:val="32"/>
+        </w:rPr>
+      </w:pPr>
+    </w:p>
+    <w:p>
+      <w:pPr>
+        <w:rPr>
+          <w:b/>
+          <w:bCs/>
+          <w:sz w:val="32"/>
+          <w:szCs w:val="32"/>
+        </w:rPr>
+      </w:pPr>
+    </w:p>
+    <w:p>
+      <w:pPr>
+        <w:rPr>
+          <w:b/>
+          <w:bCs/>
+          <w:sz w:val="32"/>
+          <w:szCs w:val="32"/>
+        </w:rPr>
+      </w:pPr>
+    </w:p>
+    <w:p>
+      <w:pPr>
+        <w:rPr>
+          <w:b/>
+          <w:bCs/>
+          <w:sz w:val="32"/>
+          <w:szCs w:val="32"/>
+        </w:rPr>
+      </w:pPr>
+    </w:p>
+    <w:p>
+      <w:pPr>
+        <w:rPr>
+          <w:b/>
+          <w:bCs/>
+          <w:sz w:val="32"/>
+          <w:szCs w:val="32"/>
+        </w:rPr>
+      </w:pPr>
+    </w:p>
+    <w:p>
+      <w:pPr>
+        <w:rPr>
+          <w:b/>
+          <w:bCs/>
+          <w:sz w:val="32"/>
+          <w:szCs w:val="32"/>
+        </w:rPr>
+      </w:pPr>
+      <w:proofErr w:type="spellStart"/>
+      <w:r>
+        <w:rPr>
+          <w:b/>
+          <w:bCs/>
+          <w:sz w:val="32"/>
+          <w:szCs w:val="32"/>
+        </w:rPr>
+        <w:lastRenderedPageBreak/>
+        <w:t>ObservableModelMainWindow</w:t>
+      </w:r>
+      <w:proofErr w:type="spellEnd"/>
+      <w:r>
+        <w:rPr>
+          <w:b/>
+          <w:bCs/>
+          <w:sz w:val="32"/>
+          <w:szCs w:val="32"/>
+        </w:rPr>
+        <w:t xml:space="preserve"> class</w:t>
+      </w:r>
+    </w:p>
+    <w:p>
+      <w:pPr>
+        <w:pStyle w:val="4"/>
+      </w:pPr>
+      <w:r>
+        <w:t>Functionality</w:t>
+      </w:r>
+    </w:p>
+    <w:p>
+      <w:r>
+        <w:t>Binds and updates the GUI components data with the actual Chatroom updated data</w:t>
+      </w:r>
+      <w:r>
+        <w:t>.</w:t>
+      </w:r>
+      <w:r>
+        <w:t xml:space="preserve"> </w:t>
+      </w:r>
+    </w:p>
+    <w:p>
+      <w:r>
+        <w:t xml:space="preserve">Communicates with the </w:t>
+      </w:r>
+      <w:r>
+        <w:rPr>
+          <w:color w:val="auto"/>
+          <w:u w:val="single"/>
+        </w:rPr>
+        <w:t>Business</w:t>
+      </w:r>
+      <w:r>
+        <w:t xml:space="preserve"> layer for login and registration. </w:t>
+      </w:r>
+    </w:p>
+    <w:p>
+      <w:pPr>
+        <w:pStyle w:val="4"/>
+      </w:pPr>
+      <w:r>
+        <w:t>Fields</w:t>
+      </w:r>
+    </w:p>
+    <w:p>
+      <w:pPr>
+        <w:pStyle w:val="a5"/>
+        <w:numPr>
+          <w:ilvl w:val="0"/>
+          <w:numId w:val="7"/>
+        </w:numPr>
+      </w:pPr>
+      <w:proofErr w:type="spellStart"/>
+      <w:r>
+        <w:t>chtrm</w:t>
+      </w:r>
+      <w:proofErr w:type="spellEnd"/>
+      <w:r>
+        <w:t xml:space="preserve"> - </w:t>
+      </w:r>
+      <w:proofErr w:type="spellStart"/>
+      <w:r>
+        <w:t>ChatRoom</w:t>
+      </w:r>
+      <w:proofErr w:type="spellEnd"/>
+    </w:p>
+    <w:p>
+      <w:pPr>
+        <w:pStyle w:val="a5"/>
+        <w:numPr>
+          <w:ilvl w:val="0"/>
+          <w:numId w:val="8"/>
+        </w:numPr>
+      </w:pPr>
+      <w:r>
+        <w:t xml:space="preserve">The working </w:t>
+      </w:r>
+      <w:proofErr w:type="spellStart"/>
+      <w:r>
+        <w:t>ChatRoom</w:t>
+      </w:r>
+      <w:proofErr w:type="spellEnd"/>
+    </w:p>
+    <w:p>
+      <w:pPr>
+        <w:pStyle w:val="a5"/>
+        <w:numPr>
+          <w:ilvl w:val="0"/>
+          <w:numId w:val="7"/>
+        </w:numPr>
+      </w:pPr>
+      <w:r>
+        <w:t>_main</w:t>
+      </w:r>
+      <w:r>
+        <w:t xml:space="preserve">: </w:t>
+      </w:r>
+      <w:proofErr w:type="spellStart"/>
+      <w:r>
+        <w:t>ObservableModel</w:t>
+      </w:r>
+      <w:r>
+        <w:t>MainWindow</w:t>
+      </w:r>
+      <w:proofErr w:type="spellEnd"/>
+      <w:r>
+        <w:t xml:space="preserve"> – Binds and updates the GUI components data with the actual Chatroom updated data</w:t>
+      </w:r>
+      <w:r>
+        <w:t>.</w:t>
+      </w:r>
+    </w:p>
+    <w:p>
+      <w:pPr>
+        <w:pStyle w:val="a5"/>
+        <w:numPr>
+          <w:ilvl w:val="0"/>
+          <w:numId w:val="7"/>
+        </w:numPr>
+      </w:pPr>
+      <w:bookmarkStart w:id="9" w:name="_GoBack"/>
+      <w:bookmarkEnd w:id="9"/>
+      <w:proofErr w:type="spellStart"/>
+      <w:r>
+        <w:t>messagesToDisplay</w:t>
+      </w:r>
+      <w:proofErr w:type="spellEnd"/>
+      <w:r>
+        <w:t xml:space="preserve">: </w:t>
+      </w:r>
+      <w:proofErr w:type="spellStart"/>
+      <w:r>
+        <w:t>int</w:t>
+      </w:r>
+      <w:proofErr w:type="spellEnd"/>
+    </w:p>
+    <w:p>
+      <w:pPr>
+        <w:pStyle w:val="a5"/>
+        <w:numPr>
+          <w:ilvl w:val="0"/>
+          <w:numId w:val="8"/>
+        </w:numPr>
+      </w:pPr>
+      <w:r>
+        <w:t>Represents the amount of messages we'd like to display each time the user requests to display messages.</w:t>
+      </w:r>
+    </w:p>
+    <w:p>
+      <w:pPr>
+        <w:pStyle w:val="a5"/>
+        <w:numPr>
+          <w:ilvl w:val="0"/>
+          <w:numId w:val="7"/>
+        </w:numPr>
+      </w:pPr>
+      <w:proofErr w:type="spellStart"/>
+      <w:r>
+        <w:t>messagesToRetrieve</w:t>
+      </w:r>
+      <w:proofErr w:type="spellEnd"/>
+      <w:r>
+        <w:t xml:space="preserve">: </w:t>
+      </w:r>
+      <w:proofErr w:type="spellStart"/>
+      <w:r>
+        <w:t>int</w:t>
+      </w:r>
+      <w:proofErr w:type="spellEnd"/>
+    </w:p>
+    <w:p>
+      <w:pPr>
+        <w:pStyle w:val="a5"/>
+        <w:numPr>
+          <w:ilvl w:val="0"/>
+          <w:numId w:val="8"/>
+        </w:numPr>
+      </w:pPr>
+      <w:r>
+        <w:t>Represents the amount of messages we'd like to retrieve from the server.</w:t>
+      </w:r>
+    </w:p>
+    <w:p/>
+    <w:p>
+      <w:pPr>
+        <w:pStyle w:val="4"/>
+      </w:pPr>
+      <w:r>
+        <w:t>M</w:t>
+      </w:r>
+      <w:r>
+        <w:t>ethods</w:t>
+      </w:r>
+    </w:p>
+    <w:p>
+      <w:pPr>
+        <w:pStyle w:val="a5"/>
+        <w:numPr>
+          <w:ilvl w:val="0"/>
+          <w:numId w:val="4"/>
+        </w:numPr>
+      </w:pPr>
+      <w:proofErr w:type="spellStart"/>
+      <w:r>
+        <w:t>playInput</w:t>
+      </w:r>
+      <w:proofErr w:type="spellEnd"/>
+      <w:r>
+        <w:t>(): void</w:t>
+      </w:r>
+    </w:p>
+    <w:p>
+      <w:pPr>
+        <w:pStyle w:val="a5"/>
+        <w:numPr>
+          <w:ilvl w:val="0"/>
+          <w:numId w:val="6"/>
+        </w:numPr>
+      </w:pPr>
+      <w:r>
+        <w:t xml:space="preserve">Manages the user's decisions in which action he'd like to preform (login, register, send, logout </w:t>
+      </w:r>
+      <w:proofErr w:type="spellStart"/>
+      <w:r>
+        <w:t>etc</w:t>
+      </w:r>
+      <w:proofErr w:type="spellEnd"/>
+      <w:r>
+        <w:t>).</w:t>
+      </w:r>
+    </w:p>
+    <w:p>
+      <w:pPr>
+        <w:pStyle w:val="a5"/>
+        <w:numPr>
+          <w:ilvl w:val="0"/>
+          <w:numId w:val="4"/>
+        </w:numPr>
+      </w:pPr>
+      <w:proofErr w:type="spellStart"/>
+      <w:r>
+        <w:t>displayMessageList</w:t>
+      </w:r>
+      <w:proofErr w:type="spellEnd"/>
+      <w:r>
+        <w:t>(</w:t>
+      </w:r>
+      <w:proofErr w:type="spellStart"/>
+      <w:r>
+        <w:t>ICollection</w:t>
+      </w:r>
+      <w:proofErr w:type="spellEnd"/>
+      <w:r>
+        <w:t xml:space="preserve">&lt;Message&gt; </w:t>
+      </w:r>
+      <w:proofErr w:type="spellStart"/>
+      <w:r>
+        <w:t>listToDisplay</w:t>
+      </w:r>
+      <w:proofErr w:type="spellEnd"/>
+      <w:r>
+        <w:t>): void</w:t>
+      </w:r>
+    </w:p>
+    <w:p>
+      <w:pPr>
+        <w:pStyle w:val="a5"/>
+        <w:numPr>
+          <w:ilvl w:val="0"/>
+          <w:numId w:val="6"/>
+        </w:numPr>
+      </w:pPr>
+      <w:r>
+        <w:t>displays to the user all the elements (messages) in a list</w:t>
+      </w:r>
+    </w:p>
+    <w:p>
+      <w:pPr>
+        <w:pStyle w:val="a5"/>
+        <w:numPr>
+          <w:ilvl w:val="0"/>
+          <w:numId w:val="4"/>
+        </w:numPr>
+      </w:pPr>
+      <w:proofErr w:type="spellStart"/>
+      <w:r>
+        <w:t>g_IDToIntAndVerify</w:t>
+      </w:r>
+      <w:proofErr w:type="spellEnd"/>
+      <w:r>
+        <w:t xml:space="preserve">(String </w:t>
+      </w:r>
+      <w:proofErr w:type="spellStart"/>
+      <w:r>
+        <w:t>g_ID</w:t>
+      </w:r>
+      <w:proofErr w:type="spellEnd"/>
+      <w:r>
+        <w:t xml:space="preserve">): </w:t>
+      </w:r>
+      <w:proofErr w:type="spellStart"/>
+      <w:r>
+        <w:t>int</w:t>
+      </w:r>
+      <w:proofErr w:type="spellEnd"/>
+    </w:p>
+    <w:p>
+      <w:pPr>
+        <w:pStyle w:val="a5"/>
+        <w:numPr>
+          <w:ilvl w:val="0"/>
+          <w:numId w:val="6"/>
+        </w:numPr>
+      </w:pPr>
+      <w:r>
+        <w:t>Checks if the received string contains only the characters '0'-'9'.</w:t>
+      </w:r>
+    </w:p>
+    <w:p>
+      <w:pPr>
+        <w:pStyle w:val="a5"/>
+        <w:numPr>
+          <w:ilvl w:val="0"/>
+          <w:numId w:val="6"/>
+        </w:numPr>
+      </w:pPr>
+      <w:r>
+        <w:t xml:space="preserve">Converts the string variable into </w:t>
+      </w:r>
+      <w:proofErr w:type="spellStart"/>
+      <w:r>
+        <w:t>int</w:t>
+      </w:r>
+      <w:proofErr w:type="spellEnd"/>
+      <w:r>
+        <w:t xml:space="preserve"> and returns it. </w:t>
+      </w:r>
+    </w:p>
+    <w:p>
+      <w:pPr>
+        <w:pStyle w:val="a5"/>
+        <w:numPr>
+          <w:ilvl w:val="0"/>
+          <w:numId w:val="4"/>
+        </w:numPr>
+      </w:pPr>
+      <w:proofErr w:type="spellStart"/>
+      <w:r>
+        <w:t>verifyNickname</w:t>
+      </w:r>
+      <w:proofErr w:type="spellEnd"/>
+      <w:r>
+        <w:t>(String nickname): bool</w:t>
       </w:r>
     </w:p>
     <w:p>
@@ -1935,40 +2432,40 @@
       <w:bookmarkStart w:id="13" w:name="_vjvtzm28449w" w:colFirst="0" w:colLast="0"/>
       <w:bookmarkEnd w:id="13"/>
       <w:r>
+        <w:t>Files</w:t>
+      </w:r>
+    </w:p>
+    <w:p>
+      <w:pPr>
+        <w:contextualSpacing/>
+      </w:pPr>
+      <w:r>
+        <w:t xml:space="preserve">Stored in a local folder. The path </w:t>
+      </w:r>
+      <w:r>
+        <w:t>is static.</w:t>
+      </w:r>
+      <w:r>
+        <w:t xml:space="preserve"> </w:t>
+      </w:r>
+    </w:p>
+    <w:p>
+      <w:pPr>
+        <w:contextualSpacing/>
+      </w:pPr>
+    </w:p>
+    <w:p>
+      <w:pPr>
+        <w:pStyle w:val="2"/>
+        <w:rPr>
+          <w:b/>
+        </w:rPr>
+      </w:pPr>
+      <w:r>
+        <w:rPr>
+          <w:b/>
+        </w:rPr>
         <w:lastRenderedPageBreak/>
-        <w:t>Files</w:t>
-      </w:r>
-    </w:p>
-    <w:p>
-      <w:pPr>
-        <w:contextualSpacing/>
-      </w:pPr>
-      <w:r>
-        <w:t xml:space="preserve">Stored in a local folder. The path </w:t>
-      </w:r>
-      <w:r>
-        <w:t>is static.</w:t>
-      </w:r>
-      <w:r>
-        <w:t xml:space="preserve"> </w:t>
-      </w:r>
-    </w:p>
-    <w:p>
-      <w:pPr>
-        <w:contextualSpacing/>
-      </w:pPr>
-    </w:p>
-    <w:p>
-      <w:pPr>
-        <w:pStyle w:val="2"/>
-        <w:rPr>
-          <w:b/>
-        </w:rPr>
-      </w:pPr>
-      <w:r>
-        <w:rPr>
-          <w:b/>
-        </w:rPr>
         <w:t>Log4net package</w:t>
       </w:r>
     </w:p>
@@ -2275,21 +2772,21 @@
         </w:numPr>
       </w:pPr>
       <w:r>
+        <w:t>The path to the local folder containing the persistent data</w:t>
+      </w:r>
+    </w:p>
+    <w:p>
+      <w:pPr>
+        <w:pStyle w:val="1"/>
+        <w:rPr>
+          <w:u w:val="single"/>
+        </w:rPr>
+      </w:pPr>
+      <w:r>
+        <w:rPr>
+          <w:u w:val="single"/>
+        </w:rPr>
         <w:lastRenderedPageBreak/>
-        <w:t>The path to the local folder containing the persistent data</w:t>
-      </w:r>
-    </w:p>
-    <w:p>
-      <w:pPr>
-        <w:pStyle w:val="1"/>
-        <w:rPr>
-          <w:u w:val="single"/>
-        </w:rPr>
-      </w:pPr>
-      <w:r>
-        <w:rPr>
-          <w:u w:val="single"/>
-        </w:rPr>
         <w:t>Communication</w:t>
       </w:r>
       <w:r>
@@ -4096,8 +4593,8 @@
 </file>
 
 <file path=word/numbering.xml><?xml version="1.0" encoding="utf-8"?>
-<w:numbering xmlns:wpc="http://schemas.microsoft.com/office/word/2010/wordprocessingCanvas" xmlns:cx="http://schemas.microsoft.com/office/drawing/2014/chartex" xmlns:cx1="http://schemas.microsoft.com/office/drawing/2015/9/8/chartex" xmlns:cx2="http://schemas.microsoft.com/office/drawing/2015/10/21/chartex" xmlns:cx3="http://schemas.microsoft.com/office/drawing/2016/5/9/chartex" xmlns:cx4="http://schemas.microsoft.com/office/drawing/2016/5/10/chartex" xmlns:cx5="http://schemas.microsoft.com/office/drawing/2016/5/11/chartex" xmlns:cx6="http://schemas.microsoft.com/office/drawing/2016/5/12/chartex" xmlns:cx7="http://schemas.microsoft.com/office/drawing/2016/5/13/chartex" xmlns:cx8="http://schemas.microsoft.com/office/drawing/2016/5/14/chartex" xmlns:mc="http://schemas.openxmlformats.org/markup-compatibility/2006" xmlns:aink="http://schemas.microsoft.com/office/drawing/2016/ink" xmlns:am3d="http://schemas.microsoft.com/office/drawing/2017/model3d" xmlns:o="urn:schemas-microsoft-com:office:office" xmlns:r="http://schemas.openxmlformats.org/officeDocument/2006/relationships" xmlns:m="http://schemas.openxmlformats.org/officeDocument/2006/math" xmlns:v="urn:schemas-microsoft-com:vml" xmlns:wp14="http://schemas.microsoft.com/office/word/2010/wordprocessingDrawing" xmlns:wp="http://schemas.openxmlformats.org/drawingml/2006/wordprocessingDrawing" xmlns:w10="urn:schemas-microsoft-com:office:word" xmlns:w="http://schemas.openxmlformats.org/wordprocessingml/2006/main" xmlns:w14="http://schemas.microsoft.com/office/word/2010/wordml" xmlns:w15="http://schemas.microsoft.com/office/word/2012/wordml" xmlns:w16cid="http://schemas.microsoft.com/office/word/2016/wordml/cid" xmlns:w16se="http://schemas.microsoft.com/office/word/2015/wordml/symex" xmlns:wpg="http://schemas.microsoft.com/office/word/2010/wordprocessingGroup" xmlns:wpi="http://schemas.microsoft.com/office/word/2010/wordprocessingInk" xmlns:wne="http://schemas.microsoft.com/office/word/2006/wordml" xmlns:wps="http://schemas.microsoft.com/office/word/2010/wordprocessingShape" mc:Ignorable="w14 w15 w16se w16cid wp14">
-  <w:abstractNum w:abstractNumId="0" w15:restartNumberingAfterBreak="0">
+<w:numbering xmlns:wpc="http://schemas.microsoft.com/office/word/2010/wordprocessingCanvas" xmlns:mc="http://schemas.openxmlformats.org/markup-compatibility/2006" xmlns:o="urn:schemas-microsoft-com:office:office" xmlns:r="http://schemas.openxmlformats.org/officeDocument/2006/relationships" xmlns:m="http://schemas.openxmlformats.org/officeDocument/2006/math" xmlns:v="urn:schemas-microsoft-com:vml" xmlns:wp14="http://schemas.microsoft.com/office/word/2010/wordprocessingDrawing" xmlns:wp="http://schemas.openxmlformats.org/drawingml/2006/wordprocessingDrawing" xmlns:w10="urn:schemas-microsoft-com:office:word" xmlns:w="http://schemas.openxmlformats.org/wordprocessingml/2006/main" xmlns:w14="http://schemas.microsoft.com/office/word/2010/wordml" xmlns:wpg="http://schemas.microsoft.com/office/word/2010/wordprocessingGroup" xmlns:wpi="http://schemas.microsoft.com/office/word/2010/wordprocessingInk" xmlns:wne="http://schemas.microsoft.com/office/word/2006/wordml" xmlns:wps="http://schemas.microsoft.com/office/word/2010/wordprocessingShape" mc:Ignorable="w14 wp14">
+  <w:abstractNum w:abstractNumId="0">
     <w:nsid w:val="006C57D4"/>
     <w:multiLevelType w:val="hybridMultilevel"/>
     <w:tmpl w:val="237486B6"/>
@@ -4209,7 +4706,7 @@
       </w:rPr>
     </w:lvl>
   </w:abstractNum>
-  <w:abstractNum w:abstractNumId="1" w15:restartNumberingAfterBreak="0">
+  <w:abstractNum w:abstractNumId="1">
     <w:nsid w:val="099D78A9"/>
     <w:multiLevelType w:val="multilevel"/>
     <w:tmpl w:val="64E2C882"/>
@@ -4322,7 +4819,7 @@
       </w:rPr>
     </w:lvl>
   </w:abstractNum>
-  <w:abstractNum w:abstractNumId="2" w15:restartNumberingAfterBreak="0">
+  <w:abstractNum w:abstractNumId="2">
     <w:nsid w:val="34AC7B3D"/>
     <w:multiLevelType w:val="hybridMultilevel"/>
     <w:tmpl w:val="9E246A92"/>
@@ -4434,7 +4931,7 @@
       </w:rPr>
     </w:lvl>
   </w:abstractNum>
-  <w:abstractNum w:abstractNumId="3" w15:restartNumberingAfterBreak="0">
+  <w:abstractNum w:abstractNumId="3">
     <w:nsid w:val="611813FB"/>
     <w:multiLevelType w:val="multilevel"/>
     <w:tmpl w:val="65E6A9C2"/>
@@ -4547,7 +5044,7 @@
       </w:rPr>
     </w:lvl>
   </w:abstractNum>
-  <w:abstractNum w:abstractNumId="4" w15:restartNumberingAfterBreak="0">
+  <w:abstractNum w:abstractNumId="4">
     <w:nsid w:val="65677528"/>
     <w:multiLevelType w:val="hybridMultilevel"/>
     <w:tmpl w:val="60784618"/>
@@ -4659,7 +5156,7 @@
       </w:rPr>
     </w:lvl>
   </w:abstractNum>
-  <w:abstractNum w:abstractNumId="5" w15:restartNumberingAfterBreak="0">
+  <w:abstractNum w:abstractNumId="5">
     <w:nsid w:val="65A25346"/>
     <w:multiLevelType w:val="multilevel"/>
     <w:tmpl w:val="EB800FE2"/>
@@ -4772,7 +5269,7 @@
       </w:rPr>
     </w:lvl>
   </w:abstractNum>
-  <w:abstractNum w:abstractNumId="6" w15:restartNumberingAfterBreak="0">
+  <w:abstractNum w:abstractNumId="6">
     <w:nsid w:val="7476233C"/>
     <w:multiLevelType w:val="hybridMultilevel"/>
     <w:tmpl w:val="B7FCC0E2"/>
@@ -4884,7 +5381,7 @@
       </w:rPr>
     </w:lvl>
   </w:abstractNum>
-  <w:abstractNum w:abstractNumId="7" w15:restartNumberingAfterBreak="0">
+  <w:abstractNum w:abstractNumId="7">
     <w:nsid w:val="7631754F"/>
     <w:multiLevelType w:val="hybridMultilevel"/>
     <w:tmpl w:val="6C50D7F6"/>
@@ -5025,7 +5522,7 @@
 </file>
 
 <file path=word/styles.xml><?xml version="1.0" encoding="utf-8"?>
-<w:styles xmlns:mc="http://schemas.openxmlformats.org/markup-compatibility/2006" xmlns:r="http://schemas.openxmlformats.org/officeDocument/2006/relationships" xmlns:w="http://schemas.openxmlformats.org/wordprocessingml/2006/main" xmlns:w14="http://schemas.microsoft.com/office/word/2010/wordml" xmlns:w15="http://schemas.microsoft.com/office/word/2012/wordml" xmlns:w16cid="http://schemas.microsoft.com/office/word/2016/wordml/cid" xmlns:w16se="http://schemas.microsoft.com/office/word/2015/wordml/symex" mc:Ignorable="w14 w15 w16se w16cid">
+<w:styles xmlns:mc="http://schemas.openxmlformats.org/markup-compatibility/2006" xmlns:r="http://schemas.openxmlformats.org/officeDocument/2006/relationships" xmlns:w="http://schemas.openxmlformats.org/wordprocessingml/2006/main" xmlns:w14="http://schemas.microsoft.com/office/word/2010/wordml" mc:Ignorable="w14">
   <w:docDefaults>
     <w:rPrDefault>
       <w:rPr>
@@ -5049,382 +5546,513 @@
       </w:pPr>
     </w:pPrDefault>
   </w:docDefaults>
-  <w:latentStyles w:defLockedState="0" w:defUIPriority="99" w:defSemiHidden="0" w:defUnhideWhenUsed="0" w:defQFormat="0" w:count="375">
-    <w:lsdException w:name="Normal" w:uiPriority="0" w:qFormat="1"/>
-    <w:lsdException w:name="heading 1" w:uiPriority="0" w:qFormat="1"/>
-    <w:lsdException w:name="heading 2" w:semiHidden="1" w:uiPriority="9" w:unhideWhenUsed="1" w:qFormat="1"/>
-    <w:lsdException w:name="heading 3" w:semiHidden="1" w:uiPriority="9" w:unhideWhenUsed="1" w:qFormat="1"/>
-    <w:lsdException w:name="heading 4" w:semiHidden="1" w:uiPriority="0" w:unhideWhenUsed="1" w:qFormat="1"/>
-    <w:lsdException w:name="heading 5" w:semiHidden="1" w:uiPriority="9" w:unhideWhenUsed="1" w:qFormat="1"/>
-    <w:lsdException w:name="heading 6" w:semiHidden="1" w:uiPriority="9" w:unhideWhenUsed="1" w:qFormat="1"/>
-    <w:lsdException w:name="heading 7" w:semiHidden="1" w:uiPriority="9" w:unhideWhenUsed="1" w:qFormat="1"/>
-    <w:lsdException w:name="heading 8" w:semiHidden="1" w:uiPriority="9" w:unhideWhenUsed="1" w:qFormat="1"/>
-    <w:lsdException w:name="heading 9" w:semiHidden="1" w:uiPriority="9" w:unhideWhenUsed="1" w:qFormat="1"/>
-    <w:lsdException w:name="index 1" w:semiHidden="1" w:unhideWhenUsed="1"/>
-    <w:lsdException w:name="index 2" w:semiHidden="1" w:unhideWhenUsed="1"/>
-    <w:lsdException w:name="index 3" w:semiHidden="1" w:unhideWhenUsed="1"/>
-    <w:lsdException w:name="index 4" w:semiHidden="1" w:unhideWhenUsed="1"/>
-    <w:lsdException w:name="index 5" w:semiHidden="1" w:unhideWhenUsed="1"/>
-    <w:lsdException w:name="index 6" w:semiHidden="1" w:unhideWhenUsed="1"/>
-    <w:lsdException w:name="index 7" w:semiHidden="1" w:unhideWhenUsed="1"/>
-    <w:lsdException w:name="index 8" w:semiHidden="1" w:unhideWhenUsed="1"/>
-    <w:lsdException w:name="index 9" w:semiHidden="1" w:unhideWhenUsed="1"/>
-    <w:lsdException w:name="toc 1" w:semiHidden="1" w:uiPriority="39" w:unhideWhenUsed="1"/>
-    <w:lsdException w:name="toc 2" w:semiHidden="1" w:uiPriority="39" w:unhideWhenUsed="1"/>
-    <w:lsdException w:name="toc 3" w:semiHidden="1" w:uiPriority="39" w:unhideWhenUsed="1"/>
-    <w:lsdException w:name="toc 4" w:semiHidden="1" w:uiPriority="39" w:unhideWhenUsed="1"/>
-    <w:lsdException w:name="toc 5" w:semiHidden="1" w:uiPriority="39" w:unhideWhenUsed="1"/>
-    <w:lsdException w:name="toc 6" w:semiHidden="1" w:uiPriority="39" w:unhideWhenUsed="1"/>
-    <w:lsdException w:name="toc 7" w:semiHidden="1" w:uiPriority="39" w:unhideWhenUsed="1"/>
-    <w:lsdException w:name="toc 8" w:semiHidden="1" w:uiPriority="39" w:unhideWhenUsed="1"/>
-    <w:lsdException w:name="toc 9" w:semiHidden="1" w:uiPriority="39" w:unhideWhenUsed="1"/>
-    <w:lsdException w:name="Normal Indent" w:semiHidden="1" w:unhideWhenUsed="1"/>
-    <w:lsdException w:name="footnote text" w:semiHidden="1" w:unhideWhenUsed="1"/>
-    <w:lsdException w:name="annotation text" w:semiHidden="1" w:unhideWhenUsed="1"/>
-    <w:lsdException w:name="header" w:semiHidden="1" w:unhideWhenUsed="1"/>
-    <w:lsdException w:name="footer" w:semiHidden="1" w:unhideWhenUsed="1"/>
-    <w:lsdException w:name="index heading" w:semiHidden="1" w:unhideWhenUsed="1"/>
-    <w:lsdException w:name="caption" w:semiHidden="1" w:uiPriority="35" w:unhideWhenUsed="1" w:qFormat="1"/>
-    <w:lsdException w:name="table of figures" w:semiHidden="1" w:unhideWhenUsed="1"/>
-    <w:lsdException w:name="envelope address" w:semiHidden="1" w:unhideWhenUsed="1"/>
-    <w:lsdException w:name="envelope return" w:semiHidden="1" w:unhideWhenUsed="1"/>
-    <w:lsdException w:name="footnote reference" w:semiHidden="1" w:unhideWhenUsed="1"/>
-    <w:lsdException w:name="annotation reference" w:semiHidden="1" w:unhideWhenUsed="1"/>
-    <w:lsdException w:name="line number" w:semiHidden="1" w:unhideWhenUsed="1"/>
-    <w:lsdException w:name="page number" w:semiHidden="1" w:unhideWhenUsed="1"/>
-    <w:lsdException w:name="endnote reference" w:semiHidden="1" w:unhideWhenUsed="1"/>
-    <w:lsdException w:name="endnote text" w:semiHidden="1" w:unhideWhenUsed="1"/>
-    <w:lsdException w:name="table of authorities" w:semiHidden="1" w:unhideWhenUsed="1"/>
-    <w:lsdException w:name="macro" w:semiHidden="1" w:unhideWhenUsed="1"/>
-    <w:lsdException w:name="toa heading" w:semiHidden="1" w:unhideWhenUsed="1"/>
-    <w:lsdException w:name="List" w:semiHidden="1" w:unhideWhenUsed="1"/>
-    <w:lsdException w:name="List Bullet" w:semiHidden="1" w:unhideWhenUsed="1"/>
-    <w:lsdException w:name="List Number" w:semiHidden="1" w:unhideWhenUsed="1"/>
-    <w:lsdException w:name="List 2" w:semiHidden="1" w:unhideWhenUsed="1"/>
-    <w:lsdException w:name="List 3" w:semiHidden="1" w:unhideWhenUsed="1"/>
-    <w:lsdException w:name="List 4" w:semiHidden="1" w:unhideWhenUsed="1"/>
-    <w:lsdException w:name="List 5" w:semiHidden="1" w:unhideWhenUsed="1"/>
-    <w:lsdException w:name="List Bullet 2" w:semiHidden="1" w:unhideWhenUsed="1"/>
-    <w:lsdException w:name="List Bullet 3" w:semiHidden="1" w:unhideWhenUsed="1"/>
-    <w:lsdException w:name="List Bullet 4" w:semiHidden="1" w:unhideWhenUsed="1"/>
-    <w:lsdException w:name="List Bullet 5" w:semiHidden="1" w:unhideWhenUsed="1"/>
-    <w:lsdException w:name="List Number 2" w:semiHidden="1" w:unhideWhenUsed="1"/>
-    <w:lsdException w:name="List Number 3" w:semiHidden="1" w:unhideWhenUsed="1"/>
-    <w:lsdException w:name="List Number 4" w:semiHidden="1" w:unhideWhenUsed="1"/>
-    <w:lsdException w:name="List Number 5" w:semiHidden="1" w:unhideWhenUsed="1"/>
-    <w:lsdException w:name="Title" w:uiPriority="10" w:qFormat="1"/>
-    <w:lsdException w:name="Closing" w:semiHidden="1" w:unhideWhenUsed="1"/>
-    <w:lsdException w:name="Signature" w:semiHidden="1" w:unhideWhenUsed="1"/>
-    <w:lsdException w:name="Default Paragraph Font" w:semiHidden="1" w:uiPriority="1" w:unhideWhenUsed="1"/>
-    <w:lsdException w:name="Body Text" w:semiHidden="1" w:unhideWhenUsed="1"/>
-    <w:lsdException w:name="Body Text Indent" w:semiHidden="1" w:unhideWhenUsed="1"/>
-    <w:lsdException w:name="List Continue" w:semiHidden="1" w:unhideWhenUsed="1"/>
-    <w:lsdException w:name="List Continue 2" w:semiHidden="1" w:unhideWhenUsed="1"/>
-    <w:lsdException w:name="List Continue 3" w:semiHidden="1" w:unhideWhenUsed="1"/>
-    <w:lsdException w:name="List Continue 4" w:semiHidden="1" w:unhideWhenUsed="1"/>
-    <w:lsdException w:name="List Continue 5" w:semiHidden="1" w:unhideWhenUsed="1"/>
-    <w:lsdException w:name="Message Header" w:semiHidden="1" w:unhideWhenUsed="1"/>
-    <w:lsdException w:name="Subtitle" w:uiPriority="11" w:qFormat="1"/>
-    <w:lsdException w:name="Salutation" w:semiHidden="1" w:unhideWhenUsed="1"/>
-    <w:lsdException w:name="Date" w:semiHidden="1" w:unhideWhenUsed="1"/>
-    <w:lsdException w:name="Body Text First Indent" w:semiHidden="1" w:unhideWhenUsed="1"/>
-    <w:lsdException w:name="Body Text First Indent 2" w:semiHidden="1" w:unhideWhenUsed="1"/>
-    <w:lsdException w:name="Note Heading" w:semiHidden="1" w:unhideWhenUsed="1"/>
-    <w:lsdException w:name="Body Text 2" w:semiHidden="1" w:unhideWhenUsed="1"/>
-    <w:lsdException w:name="Body Text 3" w:semiHidden="1" w:unhideWhenUsed="1"/>
-    <w:lsdException w:name="Body Text Indent 2" w:semiHidden="1" w:unhideWhenUsed="1"/>
-    <w:lsdException w:name="Body Text Indent 3" w:semiHidden="1" w:unhideWhenUsed="1"/>
-    <w:lsdException w:name="Block Text" w:semiHidden="1" w:unhideWhenUsed="1"/>
-    <w:lsdException w:name="Hyperlink" w:semiHidden="1" w:unhideWhenUsed="1"/>
-    <w:lsdException w:name="FollowedHyperlink" w:semiHidden="1" w:unhideWhenUsed="1"/>
-    <w:lsdException w:name="Strong" w:uiPriority="22" w:qFormat="1"/>
-    <w:lsdException w:name="Emphasis" w:uiPriority="20" w:qFormat="1"/>
-    <w:lsdException w:name="Document Map" w:semiHidden="1" w:unhideWhenUsed="1"/>
-    <w:lsdException w:name="Plain Text" w:semiHidden="1" w:unhideWhenUsed="1"/>
-    <w:lsdException w:name="E-mail Signature" w:semiHidden="1" w:unhideWhenUsed="1"/>
-    <w:lsdException w:name="HTML Top of Form" w:semiHidden="1" w:unhideWhenUsed="1"/>
-    <w:lsdException w:name="HTML Bottom of Form" w:semiHidden="1" w:unhideWhenUsed="1"/>
-    <w:lsdException w:name="Normal (Web)" w:semiHidden="1" w:unhideWhenUsed="1"/>
-    <w:lsdException w:name="HTML Acronym" w:semiHidden="1" w:unhideWhenUsed="1"/>
-    <w:lsdException w:name="HTML Address" w:semiHidden="1" w:unhideWhenUsed="1"/>
-    <w:lsdException w:name="HTML Cite" w:semiHidden="1" w:unhideWhenUsed="1"/>
-    <w:lsdException w:name="HTML Code" w:semiHidden="1" w:unhideWhenUsed="1"/>
-    <w:lsdException w:name="HTML Definition" w:semiHidden="1" w:unhideWhenUsed="1"/>
-    <w:lsdException w:name="HTML Keyboard" w:semiHidden="1" w:unhideWhenUsed="1"/>
-    <w:lsdException w:name="HTML Preformatted" w:semiHidden="1" w:unhideWhenUsed="1"/>
-    <w:lsdException w:name="HTML Sample" w:semiHidden="1" w:unhideWhenUsed="1"/>
-    <w:lsdException w:name="HTML Typewriter" w:semiHidden="1" w:unhideWhenUsed="1"/>
-    <w:lsdException w:name="HTML Variable" w:semiHidden="1" w:unhideWhenUsed="1"/>
-    <w:lsdException w:name="Normal Table" w:semiHidden="1" w:unhideWhenUsed="1"/>
-    <w:lsdException w:name="annotation subject" w:semiHidden="1" w:unhideWhenUsed="1"/>
-    <w:lsdException w:name="No List" w:semiHidden="1" w:unhideWhenUsed="1"/>
-    <w:lsdException w:name="Outline List 1" w:semiHidden="1" w:unhideWhenUsed="1"/>
-    <w:lsdException w:name="Outline List 2" w:semiHidden="1" w:unhideWhenUsed="1"/>
-    <w:lsdException w:name="Outline List 3" w:semiHidden="1" w:unhideWhenUsed="1"/>
-    <w:lsdException w:name="Table Simple 1" w:semiHidden="1" w:unhideWhenUsed="1"/>
-    <w:lsdException w:name="Table Simple 2" w:semiHidden="1" w:unhideWhenUsed="1"/>
-    <w:lsdException w:name="Table Simple 3" w:semiHidden="1" w:unhideWhenUsed="1"/>
-    <w:lsdException w:name="Table Classic 1" w:semiHidden="1" w:unhideWhenUsed="1"/>
-    <w:lsdException w:name="Table Classic 2" w:semiHidden="1" w:unhideWhenUsed="1"/>
-    <w:lsdException w:name="Table Classic 3" w:semiHidden="1" w:unhideWhenUsed="1"/>
-    <w:lsdException w:name="Table Classic 4" w:semiHidden="1" w:unhideWhenUsed="1"/>
-    <w:lsdException w:name="Table Colorful 1" w:semiHidden="1" w:unhideWhenUsed="1"/>
-    <w:lsdException w:name="Table Colorful 2" w:semiHidden="1" w:unhideWhenUsed="1"/>
-    <w:lsdException w:name="Table Colorful 3" w:semiHidden="1" w:unhideWhenUsed="1"/>
-    <w:lsdException w:name="Table Columns 1" w:semiHidden="1" w:unhideWhenUsed="1"/>
-    <w:lsdException w:name="Table Columns 2" w:semiHidden="1" w:unhideWhenUsed="1"/>
-    <w:lsdException w:name="Table Columns 3" w:semiHidden="1" w:unhideWhenUsed="1"/>
-    <w:lsdException w:name="Table Columns 4" w:semiHidden="1" w:unhideWhenUsed="1"/>
-    <w:lsdException w:name="Table Columns 5" w:semiHidden="1" w:unhideWhenUsed="1"/>
-    <w:lsdException w:name="Table Grid 1" w:semiHidden="1" w:unhideWhenUsed="1"/>
-    <w:lsdException w:name="Table Grid 2" w:semiHidden="1" w:unhideWhenUsed="1"/>
-    <w:lsdException w:name="Table Grid 3" w:semiHidden="1" w:unhideWhenUsed="1"/>
-    <w:lsdException w:name="Table Grid 4" w:semiHidden="1" w:unhideWhenUsed="1"/>
-    <w:lsdException w:name="Table Grid 5" w:semiHidden="1" w:unhideWhenUsed="1"/>
-    <w:lsdException w:name="Table Grid 6" w:semiHidden="1" w:unhideWhenUsed="1"/>
-    <w:lsdException w:name="Table Grid 7" w:semiHidden="1" w:unhideWhenUsed="1"/>
-    <w:lsdException w:name="Table Grid 8" w:semiHidden="1" w:unhideWhenUsed="1"/>
-    <w:lsdException w:name="Table List 1" w:semiHidden="1" w:unhideWhenUsed="1"/>
-    <w:lsdException w:name="Table List 2" w:semiHidden="1" w:unhideWhenUsed="1"/>
-    <w:lsdException w:name="Table List 3" w:semiHidden="1" w:unhideWhenUsed="1"/>
-    <w:lsdException w:name="Table List 4" w:semiHidden="1" w:unhideWhenUsed="1"/>
-    <w:lsdException w:name="Table List 5" w:semiHidden="1" w:unhideWhenUsed="1"/>
-    <w:lsdException w:name="Table List 6" w:semiHidden="1" w:unhideWhenUsed="1"/>
-    <w:lsdException w:name="Table List 7" w:semiHidden="1" w:unhideWhenUsed="1"/>
-    <w:lsdException w:name="Table List 8" w:semiHidden="1" w:unhideWhenUsed="1"/>
-    <w:lsdException w:name="Table 3D effects 1" w:semiHidden="1" w:unhideWhenUsed="1"/>
-    <w:lsdException w:name="Table 3D effects 2" w:semiHidden="1" w:unhideWhenUsed="1"/>
-    <w:lsdException w:name="Table 3D effects 3" w:semiHidden="1" w:unhideWhenUsed="1"/>
-    <w:lsdException w:name="Table Contemporary" w:semiHidden="1" w:unhideWhenUsed="1"/>
-    <w:lsdException w:name="Table Elegant" w:semiHidden="1" w:unhideWhenUsed="1"/>
-    <w:lsdException w:name="Table Professional" w:semiHidden="1" w:unhideWhenUsed="1"/>
-    <w:lsdException w:name="Table Subtle 1" w:semiHidden="1" w:unhideWhenUsed="1"/>
-    <w:lsdException w:name="Table Subtle 2" w:semiHidden="1" w:unhideWhenUsed="1"/>
-    <w:lsdException w:name="Table Web 1" w:semiHidden="1" w:unhideWhenUsed="1"/>
-    <w:lsdException w:name="Table Web 2" w:semiHidden="1" w:unhideWhenUsed="1"/>
-    <w:lsdException w:name="Table Web 3" w:semiHidden="1" w:unhideWhenUsed="1"/>
-    <w:lsdException w:name="Balloon Text" w:semiHidden="1" w:unhideWhenUsed="1"/>
-    <w:lsdException w:name="Table Grid" w:uiPriority="39"/>
-    <w:lsdException w:name="Table Theme" w:semiHidden="1" w:unhideWhenUsed="1"/>
-    <w:lsdException w:name="Placeholder Text" w:semiHidden="1"/>
-    <w:lsdException w:name="No Spacing" w:uiPriority="1" w:qFormat="1"/>
-    <w:lsdException w:name="Light Shading" w:uiPriority="60"/>
-    <w:lsdException w:name="Light List" w:uiPriority="61"/>
-    <w:lsdException w:name="Light Grid" w:uiPriority="62"/>
-    <w:lsdException w:name="Medium Shading 1" w:uiPriority="63"/>
-    <w:lsdException w:name="Medium Shading 2" w:uiPriority="64"/>
-    <w:lsdException w:name="Medium List 1" w:uiPriority="65"/>
-    <w:lsdException w:name="Medium List 2" w:uiPriority="66"/>
-    <w:lsdException w:name="Medium Grid 1" w:uiPriority="67"/>
-    <w:lsdException w:name="Medium Grid 2" w:uiPriority="68"/>
-    <w:lsdException w:name="Medium Grid 3" w:uiPriority="69"/>
-    <w:lsdException w:name="Dark List" w:uiPriority="70"/>
-    <w:lsdException w:name="Colorful Shading" w:uiPriority="71"/>
-    <w:lsdException w:name="Colorful List" w:uiPriority="72"/>
-    <w:lsdException w:name="Colorful Grid" w:uiPriority="73"/>
-    <w:lsdException w:name="Light Shading Accent 1" w:uiPriority="60"/>
-    <w:lsdException w:name="Light List Accent 1" w:uiPriority="61"/>
-    <w:lsdException w:name="Light Grid Accent 1" w:uiPriority="62"/>
-    <w:lsdException w:name="Medium Shading 1 Accent 1" w:uiPriority="63"/>
-    <w:lsdException w:name="Medium Shading 2 Accent 1" w:uiPriority="64"/>
-    <w:lsdException w:name="Medium List 1 Accent 1" w:uiPriority="65"/>
-    <w:lsdException w:name="Revision" w:semiHidden="1"/>
-    <w:lsdException w:name="List Paragraph" w:uiPriority="34" w:qFormat="1"/>
-    <w:lsdException w:name="Quote" w:uiPriority="29" w:qFormat="1"/>
-    <w:lsdException w:name="Intense Quote" w:uiPriority="30" w:qFormat="1"/>
-    <w:lsdException w:name="Medium List 2 Accent 1" w:uiPriority="66"/>
-    <w:lsdException w:name="Medium Grid 1 Accent 1" w:uiPriority="67"/>
-    <w:lsdException w:name="Medium Grid 2 Accent 1" w:uiPriority="68"/>
-    <w:lsdException w:name="Medium Grid 3 Accent 1" w:uiPriority="69"/>
-    <w:lsdException w:name="Dark List Accent 1" w:uiPriority="70"/>
-    <w:lsdException w:name="Colorful Shading Accent 1" w:uiPriority="71"/>
-    <w:lsdException w:name="Colorful List Accent 1" w:uiPriority="72"/>
-    <w:lsdException w:name="Colorful Grid Accent 1" w:uiPriority="73"/>
-    <w:lsdException w:name="Light Shading Accent 2" w:uiPriority="60"/>
-    <w:lsdException w:name="Light List Accent 2" w:uiPriority="61"/>
-    <w:lsdException w:name="Light Grid Accent 2" w:uiPriority="62"/>
-    <w:lsdException w:name="Medium Shading 1 Accent 2" w:uiPriority="63"/>
-    <w:lsdException w:name="Medium Shading 2 Accent 2" w:uiPriority="64"/>
-    <w:lsdException w:name="Medium List 1 Accent 2" w:uiPriority="65"/>
-    <w:lsdException w:name="Medium List 2 Accent 2" w:uiPriority="66"/>
-    <w:lsdException w:name="Medium Grid 1 Accent 2" w:uiPriority="67"/>
-    <w:lsdException w:name="Medium Grid 2 Accent 2" w:uiPriority="68"/>
-    <w:lsdException w:name="Medium Grid 3 Accent 2" w:uiPriority="69"/>
-    <w:lsdException w:name="Dark List Accent 2" w:uiPriority="70"/>
-    <w:lsdException w:name="Colorful Shading Accent 2" w:uiPriority="71"/>
-    <w:lsdException w:name="Colorful List Accent 2" w:uiPriority="72"/>
-    <w:lsdException w:name="Colorful Grid Accent 2" w:uiPriority="73"/>
-    <w:lsdException w:name="Light Shading Accent 3" w:uiPriority="60"/>
-    <w:lsdException w:name="Light List Accent 3" w:uiPriority="61"/>
-    <w:lsdException w:name="Light Grid Accent 3" w:uiPriority="62"/>
-    <w:lsdException w:name="Medium Shading 1 Accent 3" w:uiPriority="63"/>
-    <w:lsdException w:name="Medium Shading 2 Accent 3" w:uiPriority="64"/>
-    <w:lsdException w:name="Medium List 1 Accent 3" w:uiPriority="65"/>
-    <w:lsdException w:name="Medium List 2 Accent 3" w:uiPriority="66"/>
-    <w:lsdException w:name="Medium Grid 1 Accent 3" w:uiPriority="67"/>
-    <w:lsdException w:name="Medium Grid 2 Accent 3" w:uiPriority="68"/>
-    <w:lsdException w:name="Medium Grid 3 Accent 3" w:uiPriority="69"/>
-    <w:lsdException w:name="Dark List Accent 3" w:uiPriority="70"/>
-    <w:lsdException w:name="Colorful Shading Accent 3" w:uiPriority="71"/>
-    <w:lsdException w:name="Colorful List Accent 3" w:uiPriority="72"/>
-    <w:lsdException w:name="Colorful Grid Accent 3" w:uiPriority="73"/>
-    <w:lsdException w:name="Light Shading Accent 4" w:uiPriority="60"/>
-    <w:lsdException w:name="Light List Accent 4" w:uiPriority="61"/>
-    <w:lsdException w:name="Light Grid Accent 4" w:uiPriority="62"/>
-    <w:lsdException w:name="Medium Shading 1 Accent 4" w:uiPriority="63"/>
-    <w:lsdException w:name="Medium Shading 2 Accent 4" w:uiPriority="64"/>
-    <w:lsdException w:name="Medium List 1 Accent 4" w:uiPriority="65"/>
-    <w:lsdException w:name="Medium List 2 Accent 4" w:uiPriority="66"/>
-    <w:lsdException w:name="Medium Grid 1 Accent 4" w:uiPriority="67"/>
-    <w:lsdException w:name="Medium Grid 2 Accent 4" w:uiPriority="68"/>
-    <w:lsdException w:name="Medium Grid 3 Accent 4" w:uiPriority="69"/>
-    <w:lsdException w:name="Dark List Accent 4" w:uiPriority="70"/>
-    <w:lsdException w:name="Colorful Shading Accent 4" w:uiPriority="71"/>
-    <w:lsdException w:name="Colorful List Accent 4" w:uiPriority="72"/>
-    <w:lsdException w:name="Colorful Grid Accent 4" w:uiPriority="73"/>
-    <w:lsdException w:name="Light Shading Accent 5" w:uiPriority="60"/>
-    <w:lsdException w:name="Light List Accent 5" w:uiPriority="61"/>
-    <w:lsdException w:name="Light Grid Accent 5" w:uiPriority="62"/>
-    <w:lsdException w:name="Medium Shading 1 Accent 5" w:uiPriority="63"/>
-    <w:lsdException w:name="Medium Shading 2 Accent 5" w:uiPriority="64"/>
-    <w:lsdException w:name="Medium List 1 Accent 5" w:uiPriority="65"/>
-    <w:lsdException w:name="Medium List 2 Accent 5" w:uiPriority="66"/>
-    <w:lsdException w:name="Medium Grid 1 Accent 5" w:uiPriority="67"/>
-    <w:lsdException w:name="Medium Grid 2 Accent 5" w:uiPriority="68"/>
-    <w:lsdException w:name="Medium Grid 3 Accent 5" w:uiPriority="69"/>
-    <w:lsdException w:name="Dark List Accent 5" w:uiPriority="70"/>
-    <w:lsdException w:name="Colorful Shading Accent 5" w:uiPriority="71"/>
-    <w:lsdException w:name="Colorful List Accent 5" w:uiPriority="72"/>
-    <w:lsdException w:name="Colorful Grid Accent 5" w:uiPriority="73"/>
-    <w:lsdException w:name="Light Shading Accent 6" w:uiPriority="60"/>
-    <w:lsdException w:name="Light List Accent 6" w:uiPriority="61"/>
-    <w:lsdException w:name="Light Grid Accent 6" w:uiPriority="62"/>
-    <w:lsdException w:name="Medium Shading 1 Accent 6" w:uiPriority="63"/>
-    <w:lsdException w:name="Medium Shading 2 Accent 6" w:uiPriority="64"/>
-    <w:lsdException w:name="Medium List 1 Accent 6" w:uiPriority="65"/>
-    <w:lsdException w:name="Medium List 2 Accent 6" w:uiPriority="66"/>
-    <w:lsdException w:name="Medium Grid 1 Accent 6" w:uiPriority="67"/>
-    <w:lsdException w:name="Medium Grid 2 Accent 6" w:uiPriority="68"/>
-    <w:lsdException w:name="Medium Grid 3 Accent 6" w:uiPriority="69"/>
-    <w:lsdException w:name="Dark List Accent 6" w:uiPriority="70"/>
-    <w:lsdException w:name="Colorful Shading Accent 6" w:uiPriority="71"/>
-    <w:lsdException w:name="Colorful List Accent 6" w:uiPriority="72"/>
-    <w:lsdException w:name="Colorful Grid Accent 6" w:uiPriority="73"/>
-    <w:lsdException w:name="Subtle Emphasis" w:uiPriority="19" w:qFormat="1"/>
-    <w:lsdException w:name="Intense Emphasis" w:uiPriority="21" w:qFormat="1"/>
-    <w:lsdException w:name="Subtle Reference" w:uiPriority="31" w:qFormat="1"/>
-    <w:lsdException w:name="Intense Reference" w:uiPriority="32" w:qFormat="1"/>
-    <w:lsdException w:name="Book Title" w:uiPriority="33" w:qFormat="1"/>
-    <w:lsdException w:name="Bibliography" w:semiHidden="1" w:uiPriority="37" w:unhideWhenUsed="1"/>
-    <w:lsdException w:name="TOC Heading" w:semiHidden="1" w:uiPriority="39" w:unhideWhenUsed="1" w:qFormat="1"/>
-    <w:lsdException w:name="Plain Table 1" w:uiPriority="41"/>
-    <w:lsdException w:name="Plain Table 2" w:uiPriority="42"/>
-    <w:lsdException w:name="Plain Table 3" w:uiPriority="43"/>
-    <w:lsdException w:name="Plain Table 4" w:uiPriority="44"/>
-    <w:lsdException w:name="Plain Table 5" w:uiPriority="45"/>
-    <w:lsdException w:name="Grid Table Light" w:uiPriority="40"/>
-    <w:lsdException w:name="Grid Table 1 Light" w:uiPriority="46"/>
-    <w:lsdException w:name="Grid Table 2" w:uiPriority="47"/>
-    <w:lsdException w:name="Grid Table 3" w:uiPriority="48"/>
-    <w:lsdException w:name="Grid Table 4" w:uiPriority="49"/>
-    <w:lsdException w:name="Grid Table 5 Dark" w:uiPriority="50"/>
-    <w:lsdException w:name="Grid Table 6 Colorful" w:uiPriority="51"/>
-    <w:lsdException w:name="Grid Table 7 Colorful" w:uiPriority="52"/>
-    <w:lsdException w:name="Grid Table 1 Light Accent 1" w:uiPriority="46"/>
-    <w:lsdException w:name="Grid Table 2 Accent 1" w:uiPriority="47"/>
-    <w:lsdException w:name="Grid Table 3 Accent 1" w:uiPriority="48"/>
-    <w:lsdException w:name="Grid Table 4 Accent 1" w:uiPriority="49"/>
-    <w:lsdException w:name="Grid Table 5 Dark Accent 1" w:uiPriority="50"/>
-    <w:lsdException w:name="Grid Table 6 Colorful Accent 1" w:uiPriority="51"/>
-    <w:lsdException w:name="Grid Table 7 Colorful Accent 1" w:uiPriority="52"/>
-    <w:lsdException w:name="Grid Table 1 Light Accent 2" w:uiPriority="46"/>
-    <w:lsdException w:name="Grid Table 2 Accent 2" w:uiPriority="47"/>
-    <w:lsdException w:name="Grid Table 3 Accent 2" w:uiPriority="48"/>
-    <w:lsdException w:name="Grid Table 4 Accent 2" w:uiPriority="49"/>
-    <w:lsdException w:name="Grid Table 5 Dark Accent 2" w:uiPriority="50"/>
-    <w:lsdException w:name="Grid Table 6 Colorful Accent 2" w:uiPriority="51"/>
-    <w:lsdException w:name="Grid Table 7 Colorful Accent 2" w:uiPriority="52"/>
-    <w:lsdException w:name="Grid Table 1 Light Accent 3" w:uiPriority="46"/>
-    <w:lsdException w:name="Grid Table 2 Accent 3" w:uiPriority="47"/>
-    <w:lsdException w:name="Grid Table 3 Accent 3" w:uiPriority="48"/>
-    <w:lsdException w:name="Grid Table 4 Accent 3" w:uiPriority="49"/>
-    <w:lsdException w:name="Grid Table 5 Dark Accent 3" w:uiPriority="50"/>
-    <w:lsdException w:name="Grid Table 6 Colorful Accent 3" w:uiPriority="51"/>
-    <w:lsdException w:name="Grid Table 7 Colorful Accent 3" w:uiPriority="52"/>
-    <w:lsdException w:name="Grid Table 1 Light Accent 4" w:uiPriority="46"/>
-    <w:lsdException w:name="Grid Table 2 Accent 4" w:uiPriority="47"/>
-    <w:lsdException w:name="Grid Table 3 Accent 4" w:uiPriority="48"/>
-    <w:lsdException w:name="Grid Table 4 Accent 4" w:uiPriority="49"/>
-    <w:lsdException w:name="Grid Table 5 Dark Accent 4" w:uiPriority="50"/>
-    <w:lsdException w:name="Grid Table 6 Colorful Accent 4" w:uiPriority="51"/>
-    <w:lsdException w:name="Grid Table 7 Colorful Accent 4" w:uiPriority="52"/>
-    <w:lsdException w:name="Grid Table 1 Light Accent 5" w:uiPriority="46"/>
-    <w:lsdException w:name="Grid Table 2 Accent 5" w:uiPriority="47"/>
-    <w:lsdException w:name="Grid Table 3 Accent 5" w:uiPriority="48"/>
-    <w:lsdException w:name="Grid Table 4 Accent 5" w:uiPriority="49"/>
-    <w:lsdException w:name="Grid Table 5 Dark Accent 5" w:uiPriority="50"/>
-    <w:lsdException w:name="Grid Table 6 Colorful Accent 5" w:uiPriority="51"/>
-    <w:lsdException w:name="Grid Table 7 Colorful Accent 5" w:uiPriority="52"/>
-    <w:lsdException w:name="Grid Table 1 Light Accent 6" w:uiPriority="46"/>
-    <w:lsdException w:name="Grid Table 2 Accent 6" w:uiPriority="47"/>
-    <w:lsdException w:name="Grid Table 3 Accent 6" w:uiPriority="48"/>
-    <w:lsdException w:name="Grid Table 4 Accent 6" w:uiPriority="49"/>
-    <w:lsdException w:name="Grid Table 5 Dark Accent 6" w:uiPriority="50"/>
-    <w:lsdException w:name="Grid Table 6 Colorful Accent 6" w:uiPriority="51"/>
-    <w:lsdException w:name="Grid Table 7 Colorful Accent 6" w:uiPriority="52"/>
-    <w:lsdException w:name="List Table 1 Light" w:uiPriority="46"/>
-    <w:lsdException w:name="List Table 2" w:uiPriority="47"/>
-    <w:lsdException w:name="List Table 3" w:uiPriority="48"/>
-    <w:lsdException w:name="List Table 4" w:uiPriority="49"/>
-    <w:lsdException w:name="List Table 5 Dark" w:uiPriority="50"/>
-    <w:lsdException w:name="List Table 6 Colorful" w:uiPriority="51"/>
-    <w:lsdException w:name="List Table 7 Colorful" w:uiPriority="52"/>
-    <w:lsdException w:name="List Table 1 Light Accent 1" w:uiPriority="46"/>
-    <w:lsdException w:name="List Table 2 Accent 1" w:uiPriority="47"/>
-    <w:lsdException w:name="List Table 3 Accent 1" w:uiPriority="48"/>
-    <w:lsdException w:name="List Table 4 Accent 1" w:uiPriority="49"/>
-    <w:lsdException w:name="List Table 5 Dark Accent 1" w:uiPriority="50"/>
-    <w:lsdException w:name="List Table 6 Colorful Accent 1" w:uiPriority="51"/>
-    <w:lsdException w:name="List Table 7 Colorful Accent 1" w:uiPriority="52"/>
-    <w:lsdException w:name="List Table 1 Light Accent 2" w:uiPriority="46"/>
-    <w:lsdException w:name="List Table 2 Accent 2" w:uiPriority="47"/>
-    <w:lsdException w:name="List Table 3 Accent 2" w:uiPriority="48"/>
-    <w:lsdException w:name="List Table 4 Accent 2" w:uiPriority="49"/>
-    <w:lsdException w:name="List Table 5 Dark Accent 2" w:uiPriority="50"/>
-    <w:lsdException w:name="List Table 6 Colorful Accent 2" w:uiPriority="51"/>
-    <w:lsdException w:name="List Table 7 Colorful Accent 2" w:uiPriority="52"/>
-    <w:lsdException w:name="List Table 1 Light Accent 3" w:uiPriority="46"/>
-    <w:lsdException w:name="List Table 2 Accent 3" w:uiPriority="47"/>
-    <w:lsdException w:name="List Table 3 Accent 3" w:uiPriority="48"/>
-    <w:lsdException w:name="List Table 4 Accent 3" w:uiPriority="49"/>
-    <w:lsdException w:name="List Table 5 Dark Accent 3" w:uiPriority="50"/>
-    <w:lsdException w:name="List Table 6 Colorful Accent 3" w:uiPriority="51"/>
-    <w:lsdException w:name="List Table 7 Colorful Accent 3" w:uiPriority="52"/>
-    <w:lsdException w:name="List Table 1 Light Accent 4" w:uiPriority="46"/>
-    <w:lsdException w:name="List Table 2 Accent 4" w:uiPriority="47"/>
-    <w:lsdException w:name="List Table 3 Accent 4" w:uiPriority="48"/>
-    <w:lsdException w:name="List Table 4 Accent 4" w:uiPriority="49"/>
-    <w:lsdException w:name="List Table 5 Dark Accent 4" w:uiPriority="50"/>
-    <w:lsdException w:name="List Table 6 Colorful Accent 4" w:uiPriority="51"/>
-    <w:lsdException w:name="List Table 7 Colorful Accent 4" w:uiPriority="52"/>
-    <w:lsdException w:name="List Table 1 Light Accent 5" w:uiPriority="46"/>
-    <w:lsdException w:name="List Table 2 Accent 5" w:uiPriority="47"/>
-    <w:lsdException w:name="List Table 3 Accent 5" w:uiPriority="48"/>
-    <w:lsdException w:name="List Table 4 Accent 5" w:uiPriority="49"/>
-    <w:lsdException w:name="List Table 5 Dark Accent 5" w:uiPriority="50"/>
-    <w:lsdException w:name="List Table 6 Colorful Accent 5" w:uiPriority="51"/>
-    <w:lsdException w:name="List Table 7 Colorful Accent 5" w:uiPriority="52"/>
-    <w:lsdException w:name="List Table 1 Light Accent 6" w:uiPriority="46"/>
-    <w:lsdException w:name="List Table 2 Accent 6" w:uiPriority="47"/>
-    <w:lsdException w:name="List Table 3 Accent 6" w:uiPriority="48"/>
-    <w:lsdException w:name="List Table 4 Accent 6" w:uiPriority="49"/>
-    <w:lsdException w:name="List Table 5 Dark Accent 6" w:uiPriority="50"/>
-    <w:lsdException w:name="List Table 6 Colorful Accent 6" w:uiPriority="51"/>
-    <w:lsdException w:name="List Table 7 Colorful Accent 6" w:uiPriority="52"/>
-    <w:lsdException w:name="Mention" w:semiHidden="1" w:unhideWhenUsed="1"/>
-    <w:lsdException w:name="Smart Hyperlink" w:semiHidden="1" w:unhideWhenUsed="1"/>
-    <w:lsdException w:name="Hashtag" w:semiHidden="1" w:unhideWhenUsed="1"/>
-    <w:lsdException w:name="Unresolved Mention" w:semiHidden="1" w:unhideWhenUsed="1"/>
+  <w:latentStyles w:defLockedState="0" w:defUIPriority="99" w:defSemiHidden="1" w:defUnhideWhenUsed="1" w:defQFormat="0" w:count="267">
+    <w:lsdException w:name="Normal" w:semiHidden="0" w:uiPriority="0" w:unhideWhenUsed="0" w:qFormat="1"/>
+    <w:lsdException w:name="heading 1" w:semiHidden="0" w:uiPriority="0" w:unhideWhenUsed="0" w:qFormat="1"/>
+    <w:lsdException w:name="heading 2" w:uiPriority="9" w:qFormat="1"/>
+    <w:lsdException w:name="heading 3" w:uiPriority="9" w:qFormat="1"/>
+    <w:lsdException w:name="heading 4" w:uiPriority="0" w:qFormat="1"/>
+    <w:lsdException w:name="heading 5" w:uiPriority="9" w:qFormat="1"/>
+    <w:lsdException w:name="heading 6" w:uiPriority="9" w:qFormat="1"/>
+    <w:lsdException w:name="heading 7" w:uiPriority="9" w:qFormat="1"/>
+    <w:lsdException w:name="heading 8" w:uiPriority="9" w:qFormat="1"/>
+    <w:lsdException w:name="heading 9" w:uiPriority="9" w:qFormat="1"/>
+    <w:lsdException w:name="toc 1" w:uiPriority="39"/>
+    <w:lsdException w:name="toc 2" w:uiPriority="39"/>
+    <w:lsdException w:name="toc 3" w:uiPriority="39"/>
+    <w:lsdException w:name="toc 4" w:uiPriority="39"/>
+    <w:lsdException w:name="toc 5" w:uiPriority="39"/>
+    <w:lsdException w:name="toc 6" w:uiPriority="39"/>
+    <w:lsdException w:name="toc 7" w:uiPriority="39"/>
+    <w:lsdException w:name="toc 8" w:uiPriority="39"/>
+    <w:lsdException w:name="toc 9" w:uiPriority="39"/>
+    <w:lsdException w:name="caption" w:uiPriority="35" w:qFormat="1"/>
+    <w:lsdException w:name="Title" w:semiHidden="0" w:uiPriority="10" w:unhideWhenUsed="0" w:qFormat="1"/>
+    <w:lsdException w:name="Default Paragraph Font" w:uiPriority="1"/>
+    <w:lsdException w:name="Subtitle" w:semiHidden="0" w:uiPriority="11" w:unhideWhenUsed="0" w:qFormat="1"/>
+    <w:lsdException w:name="Strong" w:semiHidden="0" w:uiPriority="22" w:unhideWhenUsed="0" w:qFormat="1"/>
+    <w:lsdException w:name="Emphasis" w:semiHidden="0" w:uiPriority="20" w:unhideWhenUsed="0" w:qFormat="1"/>
+    <w:lsdException w:name="Table Grid" w:semiHidden="0" w:uiPriority="39" w:unhideWhenUsed="0"/>
+    <w:lsdException w:name="Placeholder Text" w:unhideWhenUsed="0"/>
+    <w:lsdException w:name="No Spacing" w:semiHidden="0" w:uiPriority="1" w:unhideWhenUsed="0" w:qFormat="1"/>
+    <w:lsdException w:name="Light Shading" w:semiHidden="0" w:uiPriority="60" w:unhideWhenUsed="0"/>
+    <w:lsdException w:name="Light List" w:semiHidden="0" w:uiPriority="61" w:unhideWhenUsed="0"/>
+    <w:lsdException w:name="Light Grid" w:semiHidden="0" w:uiPriority="62" w:unhideWhenUsed="0"/>
+    <w:lsdException w:name="Medium Shading 1" w:semiHidden="0" w:uiPriority="63" w:unhideWhenUsed="0"/>
+    <w:lsdException w:name="Medium Shading 2" w:semiHidden="0" w:uiPriority="64" w:unhideWhenUsed="0"/>
+    <w:lsdException w:name="Medium List 1" w:semiHidden="0" w:uiPriority="65" w:unhideWhenUsed="0"/>
+    <w:lsdException w:name="Medium List 2" w:semiHidden="0" w:uiPriority="66" w:unhideWhenUsed="0"/>
+    <w:lsdException w:name="Medium Grid 1" w:semiHidden="0" w:uiPriority="67" w:unhideWhenUsed="0"/>
+    <w:lsdException w:name="Medium Grid 2" w:semiHidden="0" w:uiPriority="68" w:unhideWhenUsed="0"/>
+    <w:lsdException w:name="Medium Grid 3" w:semiHidden="0" w:uiPriority="69" w:unhideWhenUsed="0"/>
+    <w:lsdException w:name="Dark List" w:semiHidden="0" w:uiPriority="70" w:unhideWhenUsed="0"/>
+    <w:lsdException w:name="Colorful Shading" w:semiHidden="0" w:uiPriority="71" w:unhideWhenUsed="0"/>
+    <w:lsdException w:name="Colorful List" w:semiHidden="0" w:uiPriority="72" w:unhideWhenUsed="0"/>
+    <w:lsdException w:name="Colorful Grid" w:semiHidden="0" w:uiPriority="73" w:unhideWhenUsed="0"/>
+    <w:lsdException w:name="Light Shading Accent 1" w:semiHidden="0" w:uiPriority="60" w:unhideWhenUsed="0"/>
+    <w:lsdException w:name="Light List Accent 1" w:semiHidden="0" w:uiPriority="61" w:unhideWhenUsed="0"/>
+    <w:lsdException w:name="Light Grid Accent 1" w:semiHidden="0" w:uiPriority="62" w:unhideWhenUsed="0"/>
+    <w:lsdException w:name="Medium Shading 1 Accent 1" w:semiHidden="0" w:uiPriority="63" w:unhideWhenUsed="0"/>
+    <w:lsdException w:name="Medium Shading 2 Accent 1" w:semiHidden="0" w:uiPriority="64" w:unhideWhenUsed="0"/>
+    <w:lsdException w:name="Medium List 1 Accent 1" w:semiHidden="0" w:uiPriority="65" w:unhideWhenUsed="0"/>
+    <w:lsdException w:name="Revision" w:unhideWhenUsed="0"/>
+    <w:lsdException w:name="List Paragraph" w:semiHidden="0" w:uiPriority="34" w:unhideWhenUsed="0" w:qFormat="1"/>
+    <w:lsdException w:name="Quote" w:semiHidden="0" w:uiPriority="29" w:unhideWhenUsed="0" w:qFormat="1"/>
+    <w:lsdException w:name="Intense Quote" w:semiHidden="0" w:uiPriority="30" w:unhideWhenUsed="0" w:qFormat="1"/>
+    <w:lsdException w:name="Medium List 2 Accent 1" w:semiHidden="0" w:uiPriority="66" w:unhideWhenUsed="0"/>
+    <w:lsdException w:name="Medium Grid 1 Accent 1" w:semiHidden="0" w:uiPriority="67" w:unhideWhenUsed="0"/>
+    <w:lsdException w:name="Medium Grid 2 Accent 1" w:semiHidden="0" w:uiPriority="68" w:unhideWhenUsed="0"/>
+    <w:lsdException w:name="Medium Grid 3 Accent 1" w:semiHidden="0" w:uiPriority="69" w:unhideWhenUsed="0"/>
+    <w:lsdException w:name="Dark List Accent 1" w:semiHidden="0" w:uiPriority="70" w:unhideWhenUsed="0"/>
+    <w:lsdException w:name="Colorful Shading Accent 1" w:semiHidden="0" w:uiPriority="71" w:unhideWhenUsed="0"/>
+    <w:lsdException w:name="Colorful List Accent 1" w:semiHidden="0" w:uiPriority="72" w:unhideWhenUsed="0"/>
+    <w:lsdException w:name="Colorful Grid Accent 1" w:semiHidden="0" w:uiPriority="73" w:unhideWhenUsed="0"/>
+    <w:lsdException w:name="Light Shading Accent 2" w:semiHidden="0" w:uiPriority="60" w:unhideWhenUsed="0"/>
+    <w:lsdException w:name="Light List Accent 2" w:semiHidden="0" w:uiPriority="61" w:unhideWhenUsed="0"/>
+    <w:lsdException w:name="Light Grid Accent 2" w:semiHidden="0" w:uiPriority="62" w:unhideWhenUsed="0"/>
+    <w:lsdException w:name="Medium Shading 1 Accent 2" w:semiHidden="0" w:uiPriority="63" w:unhideWhenUsed="0"/>
+    <w:lsdException w:name="Medium Shading 2 Accent 2" w:semiHidden="0" w:uiPriority="64" w:unhideWhenUsed="0"/>
+    <w:lsdException w:name="Medium List 1 Accent 2" w:semiHidden="0" w:uiPriority="65" w:unhideWhenUsed="0"/>
+    <w:lsdException w:name="Medium List 2 Accent 2" w:semiHidden="0" w:uiPriority="66" w:unhideWhenUsed="0"/>
+    <w:lsdException w:name="Medium Grid 1 Accent 2" w:semiHidden="0" w:uiPriority="67" w:unhideWhenUsed="0"/>
+    <w:lsdException w:name="Medium Grid 2 Accent 2" w:semiHidden="0" w:uiPriority="68" w:unhideWhenUsed="0"/>
+    <w:lsdException w:name="Medium Grid 3 Accent 2" w:semiHidden="0" w:uiPriority="69" w:unhideWhenUsed="0"/>
+    <w:lsdException w:name="Dark List Accent 2" w:semiHidden="0" w:uiPriority="70" w:unhideWhenUsed="0"/>
+    <w:lsdException w:name="Colorful Shading Accent 2" w:semiHidden="0" w:uiPriority="71" w:unhideWhenUsed="0"/>
+    <w:lsdException w:name="Colorful List Accent 2" w:semiHidden="0" w:uiPriority="72" w:unhideWhenUsed="0"/>
+    <w:lsdException w:name="Colorful Grid Accent 2" w:semiHidden="0" w:uiPriority="73" w:unhideWhenUsed="0"/>
+    <w:lsdException w:name="Light Shading Accent 3" w:semiHidden="0" w:uiPriority="60" w:unhideWhenUsed="0"/>
+    <w:lsdException w:name="Light List Accent 3" w:semiHidden="0" w:uiPriority="61" w:unhideWhenUsed="0"/>
+    <w:lsdException w:name="Light Grid Accent 3" w:semiHidden="0" w:uiPriority="62" w:unhideWhenUsed="0"/>
+    <w:lsdException w:name="Medium Shading 1 Accent 3" w:semiHidden="0" w:uiPriority="63" w:unhideWhenUsed="0"/>
+    <w:lsdException w:name="Medium Shading 2 Accent 3" w:semiHidden="0" w:uiPriority="64" w:unhideWhenUsed="0"/>
+    <w:lsdException w:name="Medium List 1 Accent 3" w:semiHidden="0" w:uiPriority="65" w:unhideWhenUsed="0"/>
+    <w:lsdException w:name="Medium List 2 Accent 3" w:semiHidden="0" w:uiPriority="66" w:unhideWhenUsed="0"/>
+    <w:lsdException w:name="Medium Grid 1 Accent 3" w:semiHidden="0" w:uiPriority="67" w:unhideWhenUsed="0"/>
+    <w:lsdException w:name="Medium Grid 2 Accent 3" w:semiHidden="0" w:uiPriority="68" w:unhideWhenUsed="0"/>
+    <w:lsdException w:name="Medium Grid 3 Accent 3" w:semiHidden="0" w:uiPriority="69" w:unhideWhenUsed="0"/>
+    <w:lsdException w:name="Dark List Accent 3" w:semiHidden="0" w:uiPriority="70" w:unhideWhenUsed="0"/>
+    <w:lsdException w:name="Colorful Shading Accent 3" w:semiHidden="0" w:uiPriority="71" w:unhideWhenUsed="0"/>
+    <w:lsdException w:name="Colorful List Accent 3" w:semiHidden="0" w:uiPriority="72" w:unhideWhenUsed="0"/>
+    <w:lsdException w:name="Colorful Grid Accent 3" w:semiHidden="0" w:uiPriority="73" w:unhideWhenUsed="0"/>
+    <w:lsdException w:name="Light Shading Accent 4" w:semiHidden="0" w:uiPriority="60" w:unhideWhenUsed="0"/>
+    <w:lsdException w:name="Light List Accent 4" w:semiHidden="0" w:uiPriority="61" w:unhideWhenUsed="0"/>
+    <w:lsdException w:name="Light Grid Accent 4" w:semiHidden="0" w:uiPriority="62" w:unhideWhenUsed="0"/>
+    <w:lsdException w:name="Medium Shading 1 Accent 4" w:semiHidden="0" w:uiPriority="63" w:unhideWhenUsed="0"/>
+    <w:lsdException w:name="Medium Shading 2 Accent 4" w:semiHidden="0" w:uiPriority="64" w:unhideWhenUsed="0"/>
+    <w:lsdException w:name="Medium List 1 Accent 4" w:semiHidden="0" w:uiPriority="65" w:unhideWhenUsed="0"/>
+    <w:lsdException w:name="Medium List 2 Accent 4" w:semiHidden="0" w:uiPriority="66" w:unhideWhenUsed="0"/>
+    <w:lsdException w:name="Medium Grid 1 Accent 4" w:semiHidden="0" w:uiPriority="67" w:unhideWhenUsed="0"/>
+    <w:lsdException w:name="Medium Grid 2 Accent 4" w:semiHidden="0" w:uiPriority="68" w:unhideWhenUsed="0"/>
+    <w:lsdException w:name="Medium Grid 3 Accent 4" w:semiHidden="0" w:uiPriority="69" w:unhideWhenUsed="0"/>
+    <w:lsdException w:name="Dark List Accent 4" w:semiHidden="0" w:uiPriority="70" w:unhideWhenUsed="0"/>
+    <w:lsdException w:name="Colorful Shading Accent 4" w:semiHidden="0" w:uiPriority="71" w:unhideWhenUsed="0"/>
+    <w:lsdException w:name="Colorful List Accent 4" w:semiHidden="0" w:uiPriority="72" w:unhideWhenUsed="0"/>
+    <w:lsdException w:name="Colorful Grid Accent 4" w:semiHidden="0" w:uiPriority="73" w:unhideWhenUsed="0"/>
+    <w:lsdException w:name="Light Shading Accent 5" w:semiHidden="0" w:uiPriority="60" w:unhideWhenUsed="0"/>
+    <w:lsdException w:name="Light List Accent 5" w:semiHidden="0" w:uiPriority="61" w:unhideWhenUsed="0"/>
+    <w:lsdException w:name="Light Grid Accent 5" w:semiHidden="0" w:uiPriority="62" w:unhideWhenUsed="0"/>
+    <w:lsdException w:name="Medium Shading 1 Accent 5" w:semiHidden="0" w:uiPriority="63" w:unhideWhenUsed="0"/>
+    <w:lsdException w:name="Medium Shading 2 Accent 5" w:semiHidden="0" w:uiPriority="64" w:unhideWhenUsed="0"/>
+    <w:lsdException w:name="Medium List 1 Accent 5" w:semiHidden="0" w:uiPriority="65" w:unhideWhenUsed="0"/>
+    <w:lsdException w:name="Medium List 2 Accent 5" w:semiHidden="0" w:uiPriority="66" w:unhideWhenUsed="0"/>
+    <w:lsdException w:name="Medium Grid 1 Accent 5" w:semiHidden="0" w:uiPriority="67" w:unhideWhenUsed="0"/>
+    <w:lsdException w:name="Medium Grid 2 Accent 5" w:semiHidden="0" w:uiPriority="68" w:unhideWhenUsed="0"/>
+    <w:lsdException w:name="Medium Grid 3 Accent 5" w:semiHidden="0" w:uiPriority="69" w:unhideWhenUsed="0"/>
+    <w:lsdException w:name="Dark List Accent 5" w:semiHidden="0" w:uiPriority="70" w:unhideWhenUsed="0"/>
+    <w:lsdException w:name="Colorful Shading Accent 5" w:semiHidden="0" w:uiPriority="71" w:unhideWhenUsed="0"/>
+    <w:lsdException w:name="Colorful List Accent 5" w:semiHidden="0" w:uiPriority="72" w:unhideWhenUsed="0"/>
+    <w:lsdException w:name="Colorful Grid Accent 5" w:semiHidden="0" w:uiPriority="73" w:unhideWhenUsed="0"/>
+    <w:lsdException w:name="Light Shading Accent 6" w:semiHidden="0" w:uiPriority="60" w:unhideWhenUsed="0"/>
+    <w:lsdException w:name="Light List Accent 6" w:semiHidden="0" w:uiPriority="61" w:unhideWhenUsed="0"/>
+    <w:lsdException w:name="Light Grid Accent 6" w:semiHidden="0" w:uiPriority="62" w:unhideWhenUsed="0"/>
+    <w:lsdException w:name="Medium Shading 1 Accent 6" w:semiHidden="0" w:uiPriority="63" w:unhideWhenUsed="0"/>
+    <w:lsdException w:name="Medium Shading 2 Accent 6" w:semiHidden="0" w:uiPriority="64" w:unhideWhenUsed="0"/>
+    <w:lsdException w:name="Medium List 1 Accent 6" w:semiHidden="0" w:uiPriority="65" w:unhideWhenUsed="0"/>
+    <w:lsdException w:name="Medium List 2 Accent 6" w:semiHidden="0" w:uiPriority="66" w:unhideWhenUsed="0"/>
+    <w:lsdException w:name="Medium Grid 1 Accent 6" w:semiHidden="0" w:uiPriority="67" w:unhideWhenUsed="0"/>
+    <w:lsdException w:name="Medium Grid 2 Accent 6" w:semiHidden="0" w:uiPriority="68" w:unhideWhenUsed="0"/>
+    <w:lsdException w:name="Medium Grid 3 Accent 6" w:semiHidden="0" w:uiPriority="69" w:unhideWhenUsed="0"/>
+    <w:lsdException w:name="Dark List Accent 6" w:semiHidden="0" w:uiPriority="70" w:unhideWhenUsed="0"/>
+    <w:lsdException w:name="Colorful Shading Accent 6" w:semiHidden="0" w:uiPriority="71" w:unhideWhenUsed="0"/>
+    <w:lsdException w:name="Colorful List Accent 6" w:semiHidden="0" w:uiPriority="72" w:unhideWhenUsed="0"/>
+    <w:lsdException w:name="Colorful Grid Accent 6" w:semiHidden="0" w:uiPriority="73" w:unhideWhenUsed="0"/>
+    <w:lsdException w:name="Subtle Emphasis" w:semiHidden="0" w:uiPriority="19" w:unhideWhenUsed="0" w:qFormat="1"/>
+    <w:lsdException w:name="Intense Emphasis" w:semiHidden="0" w:uiPriority="21" w:unhideWhenUsed="0" w:qFormat="1"/>
+    <w:lsdException w:name="Subtle Reference" w:semiHidden="0" w:uiPriority="31" w:unhideWhenUsed="0" w:qFormat="1"/>
+    <w:lsdException w:name="Intense Reference" w:semiHidden="0" w:uiPriority="32" w:unhideWhenUsed="0" w:qFormat="1"/>
+    <w:lsdException w:name="Book Title" w:semiHidden="0" w:uiPriority="33" w:unhideWhenUsed="0" w:qFormat="1"/>
+    <w:lsdException w:name="Bibliography" w:uiPriority="37"/>
+    <w:lsdException w:name="TOC Heading" w:uiPriority="39" w:qFormat="1"/>
+  </w:latentStyles>
+  <w:style w:type="paragraph" w:default="1" w:styleId="a">
+    <w:name w:val="Normal"/>
+  </w:style>
+  <w:style w:type="paragraph" w:styleId="1">
+    <w:name w:val="heading 1"/>
+    <w:basedOn w:val="a"/>
+    <w:next w:val="a"/>
+    <w:pPr>
+      <w:keepNext/>
+      <w:keepLines/>
+      <w:spacing w:before="400" w:after="120"/>
+      <w:outlineLvl w:val="0"/>
+    </w:pPr>
+    <w:rPr>
+      <w:sz w:val="40"/>
+      <w:szCs w:val="40"/>
+    </w:rPr>
+  </w:style>
+  <w:style w:type="paragraph" w:styleId="2">
+    <w:name w:val="heading 2"/>
+    <w:basedOn w:val="a"/>
+    <w:next w:val="a"/>
+    <w:pPr>
+      <w:keepNext/>
+      <w:keepLines/>
+      <w:spacing w:before="360" w:after="120"/>
+      <w:outlineLvl w:val="1"/>
+    </w:pPr>
+    <w:rPr>
+      <w:sz w:val="32"/>
+      <w:szCs w:val="32"/>
+    </w:rPr>
+  </w:style>
+  <w:style w:type="paragraph" w:styleId="3">
+    <w:name w:val="heading 3"/>
+    <w:basedOn w:val="a"/>
+    <w:next w:val="a"/>
+    <w:pPr>
+      <w:keepNext/>
+      <w:keepLines/>
+      <w:spacing w:before="320" w:after="80"/>
+      <w:outlineLvl w:val="2"/>
+    </w:pPr>
+    <w:rPr>
+      <w:color w:val="434343"/>
+      <w:sz w:val="28"/>
+      <w:szCs w:val="28"/>
+    </w:rPr>
+  </w:style>
+  <w:style w:type="paragraph" w:styleId="4">
+    <w:name w:val="heading 4"/>
+    <w:basedOn w:val="a"/>
+    <w:next w:val="a"/>
+    <w:pPr>
+      <w:keepNext/>
+      <w:keepLines/>
+      <w:spacing w:before="280" w:after="80"/>
+      <w:outlineLvl w:val="3"/>
+    </w:pPr>
+    <w:rPr>
+      <w:color w:val="666666"/>
+      <w:sz w:val="24"/>
+      <w:szCs w:val="24"/>
+    </w:rPr>
+  </w:style>
+  <w:style w:type="paragraph" w:styleId="5">
+    <w:name w:val="heading 5"/>
+    <w:basedOn w:val="a"/>
+    <w:next w:val="a"/>
+    <w:pPr>
+      <w:keepNext/>
+      <w:keepLines/>
+      <w:spacing w:before="240" w:after="80"/>
+      <w:outlineLvl w:val="4"/>
+    </w:pPr>
+    <w:rPr>
+      <w:color w:val="666666"/>
+    </w:rPr>
+  </w:style>
+  <w:style w:type="paragraph" w:styleId="6">
+    <w:name w:val="heading 6"/>
+    <w:basedOn w:val="a"/>
+    <w:next w:val="a"/>
+    <w:pPr>
+      <w:keepNext/>
+      <w:keepLines/>
+      <w:spacing w:before="240" w:after="80"/>
+      <w:outlineLvl w:val="5"/>
+    </w:pPr>
+    <w:rPr>
+      <w:i/>
+      <w:color w:val="666666"/>
+    </w:rPr>
+  </w:style>
+  <w:style w:type="character" w:default="1" w:styleId="a0">
+    <w:name w:val="Default Paragraph Font"/>
+    <w:uiPriority w:val="1"/>
+    <w:semiHidden/>
+    <w:unhideWhenUsed/>
+  </w:style>
+  <w:style w:type="table" w:default="1" w:styleId="a1">
+    <w:name w:val="Normal Table"/>
+    <w:uiPriority w:val="99"/>
+    <w:semiHidden/>
+    <w:unhideWhenUsed/>
+    <w:tblPr>
+      <w:tblInd w:w="0" w:type="dxa"/>
+      <w:tblCellMar>
+        <w:top w:w="0" w:type="dxa"/>
+        <w:left w:w="108" w:type="dxa"/>
+        <w:bottom w:w="0" w:type="dxa"/>
+        <w:right w:w="108" w:type="dxa"/>
+      </w:tblCellMar>
+    </w:tblPr>
+  </w:style>
+  <w:style w:type="numbering" w:default="1" w:styleId="a2">
+    <w:name w:val="No List"/>
+    <w:uiPriority w:val="99"/>
+    <w:semiHidden/>
+    <w:unhideWhenUsed/>
+  </w:style>
+  <w:style w:type="table" w:customStyle="1" w:styleId="TableNormal">
+    <w:name w:val="Table Normal"/>
+    <w:tblPr>
+      <w:tblCellMar>
+        <w:top w:w="0" w:type="dxa"/>
+        <w:left w:w="0" w:type="dxa"/>
+        <w:bottom w:w="0" w:type="dxa"/>
+        <w:right w:w="0" w:type="dxa"/>
+      </w:tblCellMar>
+    </w:tblPr>
+  </w:style>
+  <w:style w:type="paragraph" w:styleId="a3">
+    <w:name w:val="Title"/>
+    <w:basedOn w:val="a"/>
+    <w:next w:val="a"/>
+    <w:pPr>
+      <w:keepNext/>
+      <w:keepLines/>
+      <w:spacing w:after="60"/>
+    </w:pPr>
+    <w:rPr>
+      <w:sz w:val="52"/>
+      <w:szCs w:val="52"/>
+    </w:rPr>
+  </w:style>
+  <w:style w:type="paragraph" w:styleId="a4">
+    <w:name w:val="Subtitle"/>
+    <w:basedOn w:val="a"/>
+    <w:next w:val="a"/>
+    <w:pPr>
+      <w:keepNext/>
+      <w:keepLines/>
+      <w:spacing w:after="320"/>
+    </w:pPr>
+    <w:rPr>
+      <w:color w:val="666666"/>
+      <w:sz w:val="30"/>
+      <w:szCs w:val="30"/>
+    </w:rPr>
+  </w:style>
+  <w:style w:type="paragraph" w:styleId="a5">
+    <w:name w:val="List Paragraph"/>
+    <w:basedOn w:val="a"/>
+    <w:uiPriority w:val="34"/>
+    <w:qFormat/>
+    <w:rsid w:val="001B76C3"/>
+    <w:pPr>
+      <w:ind w:left="720"/>
+      <w:contextualSpacing/>
+    </w:pPr>
+  </w:style>
+  <w:style w:type="paragraph" w:styleId="a6">
+    <w:name w:val="Balloon Text"/>
+    <w:basedOn w:val="a"/>
+    <w:link w:val="a7"/>
+    <w:uiPriority w:val="99"/>
+    <w:semiHidden/>
+    <w:unhideWhenUsed/>
+    <w:rsid w:val="00B2156B"/>
+    <w:pPr>
+      <w:spacing w:line="240" w:lineRule="auto"/>
+    </w:pPr>
+    <w:rPr>
+      <w:rFonts w:ascii="Tahoma" w:hAnsi="Tahoma" w:cs="Tahoma"/>
+      <w:sz w:val="18"/>
+      <w:szCs w:val="18"/>
+    </w:rPr>
+  </w:style>
+  <w:style w:type="character" w:customStyle="1" w:styleId="a7">
+    <w:name w:val="טקסט בלונים תו"/>
+    <w:basedOn w:val="a0"/>
+    <w:link w:val="a6"/>
+    <w:uiPriority w:val="99"/>
+    <w:semiHidden/>
+    <w:rsid w:val="00B2156B"/>
+    <w:rPr>
+      <w:rFonts w:ascii="Tahoma" w:hAnsi="Tahoma" w:cs="Tahoma"/>
+      <w:sz w:val="18"/>
+      <w:szCs w:val="18"/>
+    </w:rPr>
+  </w:style>
+</w:styles>
+</file>
+
+<file path=word/stylesWithEffects.xml><?xml version="1.0" encoding="utf-8"?>
+<w:styles xmlns:wpc="http://schemas.microsoft.com/office/word/2010/wordprocessingCanvas" xmlns:mc="http://schemas.openxmlformats.org/markup-compatibility/2006" xmlns:o="urn:schemas-microsoft-com:office:office" xmlns:r="http://schemas.openxmlformats.org/officeDocument/2006/relationships" xmlns:m="http://schemas.openxmlformats.org/officeDocument/2006/math" xmlns:v="urn:schemas-microsoft-com:vml" xmlns:wp14="http://schemas.microsoft.com/office/word/2010/wordprocessingDrawing" xmlns:wp="http://schemas.openxmlformats.org/drawingml/2006/wordprocessingDrawing" xmlns:w10="urn:schemas-microsoft-com:office:word" xmlns:w="http://schemas.openxmlformats.org/wordprocessingml/2006/main" xmlns:w14="http://schemas.microsoft.com/office/word/2010/wordml" xmlns:wpg="http://schemas.microsoft.com/office/word/2010/wordprocessingGroup" xmlns:wpi="http://schemas.microsoft.com/office/word/2010/wordprocessingInk" xmlns:wne="http://schemas.microsoft.com/office/word/2006/wordml" xmlns:wps="http://schemas.microsoft.com/office/word/2010/wordprocessingShape" mc:Ignorable="w14 wp14">
+  <w:docDefaults>
+    <w:rPrDefault>
+      <w:rPr>
+        <w:rFonts w:ascii="Arial" w:eastAsia="Arial" w:hAnsi="Arial" w:cs="Arial"/>
+        <w:color w:val="000000"/>
+        <w:sz w:val="22"/>
+        <w:szCs w:val="22"/>
+        <w:lang w:val="en-US" w:eastAsia="en-US" w:bidi="he-IL"/>
+      </w:rPr>
+    </w:rPrDefault>
+    <w:pPrDefault>
+      <w:pPr>
+        <w:pBdr>
+          <w:top w:val="nil"/>
+          <w:left w:val="nil"/>
+          <w:bottom w:val="nil"/>
+          <w:right w:val="nil"/>
+          <w:between w:val="nil"/>
+        </w:pBdr>
+        <w:spacing w:line="276" w:lineRule="auto"/>
+      </w:pPr>
+    </w:pPrDefault>
+  </w:docDefaults>
+  <w:latentStyles w:defLockedState="0" w:defUIPriority="99" w:defSemiHidden="1" w:defUnhideWhenUsed="1" w:defQFormat="0" w:count="267">
+    <w:lsdException w:name="Normal" w:semiHidden="0" w:uiPriority="0" w:unhideWhenUsed="0" w:qFormat="1"/>
+    <w:lsdException w:name="heading 1" w:semiHidden="0" w:uiPriority="0" w:unhideWhenUsed="0" w:qFormat="1"/>
+    <w:lsdException w:name="heading 2" w:uiPriority="9" w:qFormat="1"/>
+    <w:lsdException w:name="heading 3" w:uiPriority="9" w:qFormat="1"/>
+    <w:lsdException w:name="heading 4" w:uiPriority="0" w:qFormat="1"/>
+    <w:lsdException w:name="heading 5" w:uiPriority="9" w:qFormat="1"/>
+    <w:lsdException w:name="heading 6" w:uiPriority="9" w:qFormat="1"/>
+    <w:lsdException w:name="heading 7" w:uiPriority="9" w:qFormat="1"/>
+    <w:lsdException w:name="heading 8" w:uiPriority="9" w:qFormat="1"/>
+    <w:lsdException w:name="heading 9" w:uiPriority="9" w:qFormat="1"/>
+    <w:lsdException w:name="toc 1" w:uiPriority="39"/>
+    <w:lsdException w:name="toc 2" w:uiPriority="39"/>
+    <w:lsdException w:name="toc 3" w:uiPriority="39"/>
+    <w:lsdException w:name="toc 4" w:uiPriority="39"/>
+    <w:lsdException w:name="toc 5" w:uiPriority="39"/>
+    <w:lsdException w:name="toc 6" w:uiPriority="39"/>
+    <w:lsdException w:name="toc 7" w:uiPriority="39"/>
+    <w:lsdException w:name="toc 8" w:uiPriority="39"/>
+    <w:lsdException w:name="toc 9" w:uiPriority="39"/>
+    <w:lsdException w:name="caption" w:uiPriority="35" w:qFormat="1"/>
+    <w:lsdException w:name="Title" w:semiHidden="0" w:uiPriority="10" w:unhideWhenUsed="0" w:qFormat="1"/>
+    <w:lsdException w:name="Default Paragraph Font" w:uiPriority="1"/>
+    <w:lsdException w:name="Subtitle" w:semiHidden="0" w:uiPriority="11" w:unhideWhenUsed="0" w:qFormat="1"/>
+    <w:lsdException w:name="Strong" w:semiHidden="0" w:uiPriority="22" w:unhideWhenUsed="0" w:qFormat="1"/>
+    <w:lsdException w:name="Emphasis" w:semiHidden="0" w:uiPriority="20" w:unhideWhenUsed="0" w:qFormat="1"/>
+    <w:lsdException w:name="Table Grid" w:semiHidden="0" w:uiPriority="39" w:unhideWhenUsed="0"/>
+    <w:lsdException w:name="Placeholder Text" w:unhideWhenUsed="0"/>
+    <w:lsdException w:name="No Spacing" w:semiHidden="0" w:uiPriority="1" w:unhideWhenUsed="0" w:qFormat="1"/>
+    <w:lsdException w:name="Light Shading" w:semiHidden="0" w:uiPriority="60" w:unhideWhenUsed="0"/>
+    <w:lsdException w:name="Light List" w:semiHidden="0" w:uiPriority="61" w:unhideWhenUsed="0"/>
+    <w:lsdException w:name="Light Grid" w:semiHidden="0" w:uiPriority="62" w:unhideWhenUsed="0"/>
+    <w:lsdException w:name="Medium Shading 1" w:semiHidden="0" w:uiPriority="63" w:unhideWhenUsed="0"/>
+    <w:lsdException w:name="Medium Shading 2" w:semiHidden="0" w:uiPriority="64" w:unhideWhenUsed="0"/>
+    <w:lsdException w:name="Medium List 1" w:semiHidden="0" w:uiPriority="65" w:unhideWhenUsed="0"/>
+    <w:lsdException w:name="Medium List 2" w:semiHidden="0" w:uiPriority="66" w:unhideWhenUsed="0"/>
+    <w:lsdException w:name="Medium Grid 1" w:semiHidden="0" w:uiPriority="67" w:unhideWhenUsed="0"/>
+    <w:lsdException w:name="Medium Grid 2" w:semiHidden="0" w:uiPriority="68" w:unhideWhenUsed="0"/>
+    <w:lsdException w:name="Medium Grid 3" w:semiHidden="0" w:uiPriority="69" w:unhideWhenUsed="0"/>
+    <w:lsdException w:name="Dark List" w:semiHidden="0" w:uiPriority="70" w:unhideWhenUsed="0"/>
+    <w:lsdException w:name="Colorful Shading" w:semiHidden="0" w:uiPriority="71" w:unhideWhenUsed="0"/>
+    <w:lsdException w:name="Colorful List" w:semiHidden="0" w:uiPriority="72" w:unhideWhenUsed="0"/>
+    <w:lsdException w:name="Colorful Grid" w:semiHidden="0" w:uiPriority="73" w:unhideWhenUsed="0"/>
+    <w:lsdException w:name="Light Shading Accent 1" w:semiHidden="0" w:uiPriority="60" w:unhideWhenUsed="0"/>
+    <w:lsdException w:name="Light List Accent 1" w:semiHidden="0" w:uiPriority="61" w:unhideWhenUsed="0"/>
+    <w:lsdException w:name="Light Grid Accent 1" w:semiHidden="0" w:uiPriority="62" w:unhideWhenUsed="0"/>
+    <w:lsdException w:name="Medium Shading 1 Accent 1" w:semiHidden="0" w:uiPriority="63" w:unhideWhenUsed="0"/>
+    <w:lsdException w:name="Medium Shading 2 Accent 1" w:semiHidden="0" w:uiPriority="64" w:unhideWhenUsed="0"/>
+    <w:lsdException w:name="Medium List 1 Accent 1" w:semiHidden="0" w:uiPriority="65" w:unhideWhenUsed="0"/>
+    <w:lsdException w:name="Revision" w:unhideWhenUsed="0"/>
+    <w:lsdException w:name="List Paragraph" w:semiHidden="0" w:uiPriority="34" w:unhideWhenUsed="0" w:qFormat="1"/>
+    <w:lsdException w:name="Quote" w:semiHidden="0" w:uiPriority="29" w:unhideWhenUsed="0" w:qFormat="1"/>
+    <w:lsdException w:name="Intense Quote" w:semiHidden="0" w:uiPriority="30" w:unhideWhenUsed="0" w:qFormat="1"/>
+    <w:lsdException w:name="Medium List 2 Accent 1" w:semiHidden="0" w:uiPriority="66" w:unhideWhenUsed="0"/>
+    <w:lsdException w:name="Medium Grid 1 Accent 1" w:semiHidden="0" w:uiPriority="67" w:unhideWhenUsed="0"/>
+    <w:lsdException w:name="Medium Grid 2 Accent 1" w:semiHidden="0" w:uiPriority="68" w:unhideWhenUsed="0"/>
+    <w:lsdException w:name="Medium Grid 3 Accent 1" w:semiHidden="0" w:uiPriority="69" w:unhideWhenUsed="0"/>
+    <w:lsdException w:name="Dark List Accent 1" w:semiHidden="0" w:uiPriority="70" w:unhideWhenUsed="0"/>
+    <w:lsdException w:name="Colorful Shading Accent 1" w:semiHidden="0" w:uiPriority="71" w:unhideWhenUsed="0"/>
+    <w:lsdException w:name="Colorful List Accent 1" w:semiHidden="0" w:uiPriority="72" w:unhideWhenUsed="0"/>
+    <w:lsdException w:name="Colorful Grid Accent 1" w:semiHidden="0" w:uiPriority="73" w:unhideWhenUsed="0"/>
+    <w:lsdException w:name="Light Shading Accent 2" w:semiHidden="0" w:uiPriority="60" w:unhideWhenUsed="0"/>
+    <w:lsdException w:name="Light List Accent 2" w:semiHidden="0" w:uiPriority="61" w:unhideWhenUsed="0"/>
+    <w:lsdException w:name="Light Grid Accent 2" w:semiHidden="0" w:uiPriority="62" w:unhideWhenUsed="0"/>
+    <w:lsdException w:name="Medium Shading 1 Accent 2" w:semiHidden="0" w:uiPriority="63" w:unhideWhenUsed="0"/>
+    <w:lsdException w:name="Medium Shading 2 Accent 2" w:semiHidden="0" w:uiPriority="64" w:unhideWhenUsed="0"/>
+    <w:lsdException w:name="Medium List 1 Accent 2" w:semiHidden="0" w:uiPriority="65" w:unhideWhenUsed="0"/>
+    <w:lsdException w:name="Medium List 2 Accent 2" w:semiHidden="0" w:uiPriority="66" w:unhideWhenUsed="0"/>
+    <w:lsdException w:name="Medium Grid 1 Accent 2" w:semiHidden="0" w:uiPriority="67" w:unhideWhenUsed="0"/>
+    <w:lsdException w:name="Medium Grid 2 Accent 2" w:semiHidden="0" w:uiPriority="68" w:unhideWhenUsed="0"/>
+    <w:lsdException w:name="Medium Grid 3 Accent 2" w:semiHidden="0" w:uiPriority="69" w:unhideWhenUsed="0"/>
+    <w:lsdException w:name="Dark List Accent 2" w:semiHidden="0" w:uiPriority="70" w:unhideWhenUsed="0"/>
+    <w:lsdException w:name="Colorful Shading Accent 2" w:semiHidden="0" w:uiPriority="71" w:unhideWhenUsed="0"/>
+    <w:lsdException w:name="Colorful List Accent 2" w:semiHidden="0" w:uiPriority="72" w:unhideWhenUsed="0"/>
+    <w:lsdException w:name="Colorful Grid Accent 2" w:semiHidden="0" w:uiPriority="73" w:unhideWhenUsed="0"/>
+    <w:lsdException w:name="Light Shading Accent 3" w:semiHidden="0" w:uiPriority="60" w:unhideWhenUsed="0"/>
+    <w:lsdException w:name="Light List Accent 3" w:semiHidden="0" w:uiPriority="61" w:unhideWhenUsed="0"/>
+    <w:lsdException w:name="Light Grid Accent 3" w:semiHidden="0" w:uiPriority="62" w:unhideWhenUsed="0"/>
+    <w:lsdException w:name="Medium Shading 1 Accent 3" w:semiHidden="0" w:uiPriority="63" w:unhideWhenUsed="0"/>
+    <w:lsdException w:name="Medium Shading 2 Accent 3" w:semiHidden="0" w:uiPriority="64" w:unhideWhenUsed="0"/>
+    <w:lsdException w:name="Medium List 1 Accent 3" w:semiHidden="0" w:uiPriority="65" w:unhideWhenUsed="0"/>
+    <w:lsdException w:name="Medium List 2 Accent 3" w:semiHidden="0" w:uiPriority="66" w:unhideWhenUsed="0"/>
+    <w:lsdException w:name="Medium Grid 1 Accent 3" w:semiHidden="0" w:uiPriority="67" w:unhideWhenUsed="0"/>
+    <w:lsdException w:name="Medium Grid 2 Accent 3" w:semiHidden="0" w:uiPriority="68" w:unhideWhenUsed="0"/>
+    <w:lsdException w:name="Medium Grid 3 Accent 3" w:semiHidden="0" w:uiPriority="69" w:unhideWhenUsed="0"/>
+    <w:lsdException w:name="Dark List Accent 3" w:semiHidden="0" w:uiPriority="70" w:unhideWhenUsed="0"/>
+    <w:lsdException w:name="Colorful Shading Accent 3" w:semiHidden="0" w:uiPriority="71" w:unhideWhenUsed="0"/>
+    <w:lsdException w:name="Colorful List Accent 3" w:semiHidden="0" w:uiPriority="72" w:unhideWhenUsed="0"/>
+    <w:lsdException w:name="Colorful Grid Accent 3" w:semiHidden="0" w:uiPriority="73" w:unhideWhenUsed="0"/>
+    <w:lsdException w:name="Light Shading Accent 4" w:semiHidden="0" w:uiPriority="60" w:unhideWhenUsed="0"/>
+    <w:lsdException w:name="Light List Accent 4" w:semiHidden="0" w:uiPriority="61" w:unhideWhenUsed="0"/>
+    <w:lsdException w:name="Light Grid Accent 4" w:semiHidden="0" w:uiPriority="62" w:unhideWhenUsed="0"/>
+    <w:lsdException w:name="Medium Shading 1 Accent 4" w:semiHidden="0" w:uiPriority="63" w:unhideWhenUsed="0"/>
+    <w:lsdException w:name="Medium Shading 2 Accent 4" w:semiHidden="0" w:uiPriority="64" w:unhideWhenUsed="0"/>
+    <w:lsdException w:name="Medium List 1 Accent 4" w:semiHidden="0" w:uiPriority="65" w:unhideWhenUsed="0"/>
+    <w:lsdException w:name="Medium List 2 Accent 4" w:semiHidden="0" w:uiPriority="66" w:unhideWhenUsed="0"/>
+    <w:lsdException w:name="Medium Grid 1 Accent 4" w:semiHidden="0" w:uiPriority="67" w:unhideWhenUsed="0"/>
+    <w:lsdException w:name="Medium Grid 2 Accent 4" w:semiHidden="0" w:uiPriority="68" w:unhideWhenUsed="0"/>
+    <w:lsdException w:name="Medium Grid 3 Accent 4" w:semiHidden="0" w:uiPriority="69" w:unhideWhenUsed="0"/>
+    <w:lsdException w:name="Dark List Accent 4" w:semiHidden="0" w:uiPriority="70" w:unhideWhenUsed="0"/>
+    <w:lsdException w:name="Colorful Shading Accent 4" w:semiHidden="0" w:uiPriority="71" w:unhideWhenUsed="0"/>
+    <w:lsdException w:name="Colorful List Accent 4" w:semiHidden="0" w:uiPriority="72" w:unhideWhenUsed="0"/>
+    <w:lsdException w:name="Colorful Grid Accent 4" w:semiHidden="0" w:uiPriority="73" w:unhideWhenUsed="0"/>
+    <w:lsdException w:name="Light Shading Accent 5" w:semiHidden="0" w:uiPriority="60" w:unhideWhenUsed="0"/>
+    <w:lsdException w:name="Light List Accent 5" w:semiHidden="0" w:uiPriority="61" w:unhideWhenUsed="0"/>
+    <w:lsdException w:name="Light Grid Accent 5" w:semiHidden="0" w:uiPriority="62" w:unhideWhenUsed="0"/>
+    <w:lsdException w:name="Medium Shading 1 Accent 5" w:semiHidden="0" w:uiPriority="63" w:unhideWhenUsed="0"/>
+    <w:lsdException w:name="Medium Shading 2 Accent 5" w:semiHidden="0" w:uiPriority="64" w:unhideWhenUsed="0"/>
+    <w:lsdException w:name="Medium List 1 Accent 5" w:semiHidden="0" w:uiPriority="65" w:unhideWhenUsed="0"/>
+    <w:lsdException w:name="Medium List 2 Accent 5" w:semiHidden="0" w:uiPriority="66" w:unhideWhenUsed="0"/>
+    <w:lsdException w:name="Medium Grid 1 Accent 5" w:semiHidden="0" w:uiPriority="67" w:unhideWhenUsed="0"/>
+    <w:lsdException w:name="Medium Grid 2 Accent 5" w:semiHidden="0" w:uiPriority="68" w:unhideWhenUsed="0"/>
+    <w:lsdException w:name="Medium Grid 3 Accent 5" w:semiHidden="0" w:uiPriority="69" w:unhideWhenUsed="0"/>
+    <w:lsdException w:name="Dark List Accent 5" w:semiHidden="0" w:uiPriority="70" w:unhideWhenUsed="0"/>
+    <w:lsdException w:name="Colorful Shading Accent 5" w:semiHidden="0" w:uiPriority="71" w:unhideWhenUsed="0"/>
+    <w:lsdException w:name="Colorful List Accent 5" w:semiHidden="0" w:uiPriority="72" w:unhideWhenUsed="0"/>
+    <w:lsdException w:name="Colorful Grid Accent 5" w:semiHidden="0" w:uiPriority="73" w:unhideWhenUsed="0"/>
+    <w:lsdException w:name="Light Shading Accent 6" w:semiHidden="0" w:uiPriority="60" w:unhideWhenUsed="0"/>
+    <w:lsdException w:name="Light List Accent 6" w:semiHidden="0" w:uiPriority="61" w:unhideWhenUsed="0"/>
+    <w:lsdException w:name="Light Grid Accent 6" w:semiHidden="0" w:uiPriority="62" w:unhideWhenUsed="0"/>
+    <w:lsdException w:name="Medium Shading 1 Accent 6" w:semiHidden="0" w:uiPriority="63" w:unhideWhenUsed="0"/>
+    <w:lsdException w:name="Medium Shading 2 Accent 6" w:semiHidden="0" w:uiPriority="64" w:unhideWhenUsed="0"/>
+    <w:lsdException w:name="Medium List 1 Accent 6" w:semiHidden="0" w:uiPriority="65" w:unhideWhenUsed="0"/>
+    <w:lsdException w:name="Medium List 2 Accent 6" w:semiHidden="0" w:uiPriority="66" w:unhideWhenUsed="0"/>
+    <w:lsdException w:name="Medium Grid 1 Accent 6" w:semiHidden="0" w:uiPriority="67" w:unhideWhenUsed="0"/>
+    <w:lsdException w:name="Medium Grid 2 Accent 6" w:semiHidden="0" w:uiPriority="68" w:unhideWhenUsed="0"/>
+    <w:lsdException w:name="Medium Grid 3 Accent 6" w:semiHidden="0" w:uiPriority="69" w:unhideWhenUsed="0"/>
+    <w:lsdException w:name="Dark List Accent 6" w:semiHidden="0" w:uiPriority="70" w:unhideWhenUsed="0"/>
+    <w:lsdException w:name="Colorful Shading Accent 6" w:semiHidden="0" w:uiPriority="71" w:unhideWhenUsed="0"/>
+    <w:lsdException w:name="Colorful List Accent 6" w:semiHidden="0" w:uiPriority="72" w:unhideWhenUsed="0"/>
+    <w:lsdException w:name="Colorful Grid Accent 6" w:semiHidden="0" w:uiPriority="73" w:unhideWhenUsed="0"/>
+    <w:lsdException w:name="Subtle Emphasis" w:semiHidden="0" w:uiPriority="19" w:unhideWhenUsed="0" w:qFormat="1"/>
+    <w:lsdException w:name="Intense Emphasis" w:semiHidden="0" w:uiPriority="21" w:unhideWhenUsed="0" w:qFormat="1"/>
+    <w:lsdException w:name="Subtle Reference" w:semiHidden="0" w:uiPriority="31" w:unhideWhenUsed="0" w:qFormat="1"/>
+    <w:lsdException w:name="Intense Reference" w:semiHidden="0" w:uiPriority="32" w:unhideWhenUsed="0" w:qFormat="1"/>
+    <w:lsdException w:name="Book Title" w:semiHidden="0" w:uiPriority="33" w:unhideWhenUsed="0" w:qFormat="1"/>
+    <w:lsdException w:name="Bibliography" w:uiPriority="37"/>
+    <w:lsdException w:name="TOC Heading" w:uiPriority="39" w:qFormat="1"/>
   </w:latentStyles>
   <w:style w:type="paragraph" w:default="1" w:styleId="a">
     <w:name w:val="Normal"/>

</xml_diff>

<commit_message>
updated LLD for presentation layer
</commit_message>
<xml_diff>
--- a/Design_NEW/Chat Room CLI client LLD.docx
+++ b/Design_NEW/Chat Room CLI client LLD.docx
@@ -1529,7 +1529,6 @@
         <w:br w:type="page"/>
       </w:r>
     </w:p>
-    <w:p/>
     <w:p>
       <w:pPr>
         <w:pStyle w:val="1"/>
@@ -1541,6 +1540,7 @@
         <w:rPr>
           <w:u w:val="single"/>
         </w:rPr>
+        <w:lastRenderedPageBreak/>
         <w:t xml:space="preserve">Presentation layer </w:t>
       </w:r>
       <w:r>
@@ -1665,10 +1665,7 @@
       </w:r>
       <w:proofErr w:type="spellEnd"/>
       <w:r>
-        <w:t xml:space="preserve"> layer for which action the program has to take</w:t>
-      </w:r>
-      <w:r>
-        <w:t>.</w:t>
+        <w:t xml:space="preserve"> layer for which action the program has to take.</w:t>
       </w:r>
     </w:p>
     <w:p>
@@ -1700,7 +1697,15 @@
         </w:numPr>
       </w:pPr>
       <w:r>
-        <w:t xml:space="preserve">A ChatRoom object in order to communicate with the Business layer. </w:t>
+        <w:t xml:space="preserve">A ChatRoom </w:t>
+      </w:r>
+      <w:proofErr w:type="gramStart"/>
+      <w:r>
+        <w:t>object</w:t>
+      </w:r>
+      <w:proofErr w:type="gramEnd"/>
+      <w:r>
+        <w:t xml:space="preserve"> in order to communicate with the Business layer. </w:t>
       </w:r>
     </w:p>
     <w:p>
@@ -1710,206 +1715,6 @@
           <w:ilvl w:val="0"/>
           <w:numId w:val="7"/>
         </w:numPr>
-      </w:pPr>
-      <w:r>
-        <w:t>messagesToDisplay: int</w:t>
-      </w:r>
-    </w:p>
-    <w:p>
-      <w:pPr>
-        <w:pStyle w:val="a5"/>
-        <w:numPr>
-          <w:ilvl w:val="0"/>
-          <w:numId w:val="8"/>
-        </w:numPr>
-      </w:pPr>
-      <w:r>
-        <w:t>Represents the amount of messages we'd like to display each time the user requests to display messages</w:t>
-      </w:r>
-      <w:r>
-        <w:t>.</w:t>
-      </w:r>
-    </w:p>
-    <w:p>
-      <w:pPr>
-        <w:pStyle w:val="a5"/>
-        <w:numPr>
-          <w:ilvl w:val="0"/>
-          <w:numId w:val="7"/>
-        </w:numPr>
-      </w:pPr>
-      <w:r>
-        <w:t>messagesToRetrieve: int</w:t>
-      </w:r>
-    </w:p>
-    <w:p>
-      <w:pPr>
-        <w:pStyle w:val="a5"/>
-        <w:numPr>
-          <w:ilvl w:val="0"/>
-          <w:numId w:val="8"/>
-        </w:numPr>
-      </w:pPr>
-      <w:r>
-        <w:t>Represents the amount of messages we'd like to retrieve from the server.</w:t>
-      </w:r>
-    </w:p>
-    <w:p/>
-    <w:p>
-      <w:pPr>
-        <w:pStyle w:val="4"/>
-      </w:pPr>
-      <w:r>
-        <w:t>M</w:t>
-      </w:r>
-      <w:r>
-        <w:t>ethods</w:t>
-      </w:r>
-    </w:p>
-    <w:p>
-      <w:pPr>
-        <w:pStyle w:val="a5"/>
-        <w:numPr>
-          <w:ilvl w:val="0"/>
-          <w:numId w:val="4"/>
-        </w:numPr>
-      </w:pPr>
-      <w:r>
-        <w:t>play</w:t>
-      </w:r>
-      <w:r>
-        <w:t>Input():</w:t>
-      </w:r>
-      <w:r>
-        <w:t xml:space="preserve"> void</w:t>
-      </w:r>
-    </w:p>
-    <w:p>
-      <w:pPr>
-        <w:pStyle w:val="a5"/>
-        <w:numPr>
-          <w:ilvl w:val="0"/>
-          <w:numId w:val="6"/>
-        </w:numPr>
-      </w:pPr>
-      <w:r>
-        <w:t>Manages the user's decisions in which action he'd like to preform (login, register, send, logout etc).</w:t>
-      </w:r>
-    </w:p>
-    <w:p>
-      <w:pPr>
-        <w:pStyle w:val="a5"/>
-        <w:numPr>
-          <w:ilvl w:val="0"/>
-          <w:numId w:val="4"/>
-        </w:numPr>
-      </w:pPr>
-      <w:r>
-        <w:t>displayMessageList(ICollection&lt;Message&gt; listToDisplay): void</w:t>
-      </w:r>
-    </w:p>
-    <w:p>
-      <w:pPr>
-        <w:pStyle w:val="a5"/>
-        <w:numPr>
-          <w:ilvl w:val="0"/>
-          <w:numId w:val="6"/>
-        </w:numPr>
-      </w:pPr>
-      <w:r>
-        <w:t>displays to the user all the elements (messages) in a list</w:t>
-      </w:r>
-    </w:p>
-    <w:p>
-      <w:pPr>
-        <w:pStyle w:val="a5"/>
-        <w:numPr>
-          <w:ilvl w:val="0"/>
-          <w:numId w:val="4"/>
-        </w:numPr>
-      </w:pPr>
-      <w:r>
-        <w:t>g_IDToIntAndVerify(S</w:t>
-      </w:r>
-      <w:r>
-        <w:t>tring</w:t>
-      </w:r>
-      <w:r>
-        <w:t xml:space="preserve"> </w:t>
-      </w:r>
-      <w:r>
-        <w:t>g_ID</w:t>
-      </w:r>
-      <w:r>
-        <w:t>):</w:t>
-      </w:r>
-      <w:r>
-        <w:t xml:space="preserve"> int</w:t>
-      </w:r>
-    </w:p>
-    <w:p>
-      <w:pPr>
-        <w:pStyle w:val="a5"/>
-        <w:numPr>
-          <w:ilvl w:val="0"/>
-          <w:numId w:val="6"/>
-        </w:numPr>
-      </w:pPr>
-      <w:r>
-        <w:t>Checks if the received string contains only the characters '0'-'9'.</w:t>
-      </w:r>
-    </w:p>
-    <w:p>
-      <w:pPr>
-        <w:pStyle w:val="a5"/>
-        <w:numPr>
-          <w:ilvl w:val="0"/>
-          <w:numId w:val="6"/>
-        </w:numPr>
-      </w:pPr>
-      <w:r>
-        <w:t xml:space="preserve">Converts the string variable into int and returns it. </w:t>
-      </w:r>
-    </w:p>
-    <w:p>
-      <w:pPr>
-        <w:pStyle w:val="a5"/>
-        <w:numPr>
-          <w:ilvl w:val="0"/>
-          <w:numId w:val="4"/>
-        </w:numPr>
-      </w:pPr>
-      <w:r>
-        <w:t>verifyNickname(String nickname): bool</w:t>
-      </w:r>
-    </w:p>
-    <w:p>
-      <w:pPr>
-        <w:pStyle w:val="a5"/>
-        <w:numPr>
-          <w:ilvl w:val="0"/>
-          <w:numId w:val="6"/>
-        </w:numPr>
-      </w:pPr>
-      <w:r>
-        <w:t>Checks if a string is not empty.</w:t>
-      </w:r>
-    </w:p>
-    <w:p>
-      <w:pPr>
-        <w:pStyle w:val="a5"/>
-        <w:numPr>
-          <w:ilvl w:val="0"/>
-          <w:numId w:val="6"/>
-        </w:numPr>
-      </w:pPr>
-      <w:r>
-        <w:t>Returns true if the string is not empty.</w:t>
-      </w:r>
-    </w:p>
-    <w:p/>
-    <w:p>
-      <w:pPr>
         <w:rPr>
           <w:b/>
           <w:bCs/>
@@ -1917,6 +1722,17 @@
           <w:szCs w:val="32"/>
         </w:rPr>
       </w:pPr>
+      <w:r>
+        <w:t xml:space="preserve">_main: </w:t>
+      </w:r>
+      <w:proofErr w:type="spellStart"/>
+      <w:r>
+        <w:t>ObservableModelMainWindow</w:t>
+      </w:r>
+      <w:proofErr w:type="spellEnd"/>
+      <w:r>
+        <w:t xml:space="preserve"> – Binds and updates the GUI components data with the actual Chatroom updated data.</w:t>
+      </w:r>
     </w:p>
     <w:p>
       <w:pPr>
@@ -1937,75 +1753,24 @@
           <w:szCs w:val="32"/>
         </w:rPr>
       </w:pPr>
-    </w:p>
-    <w:p>
-      <w:pPr>
+      <w:proofErr w:type="spellStart"/>
+      <w:r>
         <w:rPr>
           <w:b/>
           <w:bCs/>
           <w:sz w:val="32"/>
           <w:szCs w:val="32"/>
         </w:rPr>
-      </w:pPr>
-    </w:p>
-    <w:p>
-      <w:pPr>
+        <w:t>ObservableModelMainWindow</w:t>
+      </w:r>
+      <w:proofErr w:type="spellEnd"/>
+      <w:r>
         <w:rPr>
           <w:b/>
           <w:bCs/>
           <w:sz w:val="32"/>
           <w:szCs w:val="32"/>
         </w:rPr>
-      </w:pPr>
-    </w:p>
-    <w:p>
-      <w:pPr>
-        <w:rPr>
-          <w:b/>
-          <w:bCs/>
-          <w:sz w:val="32"/>
-          <w:szCs w:val="32"/>
-        </w:rPr>
-      </w:pPr>
-    </w:p>
-    <w:p>
-      <w:pPr>
-        <w:rPr>
-          <w:b/>
-          <w:bCs/>
-          <w:sz w:val="32"/>
-          <w:szCs w:val="32"/>
-        </w:rPr>
-      </w:pPr>
-    </w:p>
-    <w:p>
-      <w:pPr>
-        <w:rPr>
-          <w:b/>
-          <w:bCs/>
-          <w:sz w:val="32"/>
-          <w:szCs w:val="32"/>
-        </w:rPr>
-      </w:pPr>
-      <w:proofErr w:type="spellStart"/>
-      <w:r>
-        <w:rPr>
-          <w:b/>
-          <w:bCs/>
-          <w:sz w:val="32"/>
-          <w:szCs w:val="32"/>
-        </w:rPr>
-        <w:lastRenderedPageBreak/>
-        <w:t>ObservableModelMainWindow</w:t>
-      </w:r>
-      <w:proofErr w:type="spellEnd"/>
-      <w:r>
-        <w:rPr>
-          <w:b/>
-          <w:bCs/>
-          <w:sz w:val="32"/>
-          <w:szCs w:val="32"/>
-        </w:rPr>
         <w:t xml:space="preserve"> class</w:t>
       </w:r>
     </w:p>
@@ -2019,13 +1784,7 @@
     </w:p>
     <w:p>
       <w:r>
-        <w:t>Binds and updates the GUI components data with the actual Chatroom updated data</w:t>
-      </w:r>
-      <w:r>
-        <w:t>.</w:t>
-      </w:r>
-      <w:r>
-        <w:t xml:space="preserve"> </w:t>
+        <w:t xml:space="preserve">Binds and updates the GUI components data with the actual Chatroom updated data. </w:t>
       </w:r>
     </w:p>
     <w:p>
@@ -2089,6 +1848,9 @@
         <w:t>ChatRoom</w:t>
       </w:r>
       <w:proofErr w:type="spellEnd"/>
+      <w:r>
+        <w:t>.</w:t>
+      </w:r>
     </w:p>
     <w:p>
       <w:pPr>
@@ -2098,25 +1860,13 @@
           <w:numId w:val="7"/>
         </w:numPr>
       </w:pPr>
-      <w:r>
-        <w:t>_main</w:t>
-      </w:r>
-      <w:r>
-        <w:t xml:space="preserve">: </w:t>
-      </w:r>
       <w:proofErr w:type="spellStart"/>
       <w:r>
-        <w:t>ObservableModel</w:t>
-      </w:r>
-      <w:r>
-        <w:t>MainWindow</w:t>
+        <w:t>g_IdBox</w:t>
       </w:r>
       <w:proofErr w:type="spellEnd"/>
       <w:r>
-        <w:t xml:space="preserve"> – Binds and updates the GUI components data with the actual Chatroom updated data</w:t>
-      </w:r>
-      <w:r>
-        <w:t>.</w:t>
+        <w:t xml:space="preserve"> – String</w:t>
       </w:r>
     </w:p>
     <w:p>
@@ -2124,270 +1874,238 @@
         <w:pStyle w:val="a5"/>
         <w:numPr>
           <w:ilvl w:val="0"/>
-          <w:numId w:val="7"/>
-        </w:numPr>
-      </w:pPr>
+          <w:numId w:val="8"/>
+        </w:numPr>
+      </w:pPr>
+      <w:r>
+        <w:t>R</w:t>
+      </w:r>
+      <w:r>
+        <w:t>epresents the g</w:t>
+      </w:r>
+      <w:r>
+        <w:t>r</w:t>
+      </w:r>
+      <w:r>
+        <w:t>o</w:t>
+      </w:r>
+      <w:r>
+        <w:t>up's ID number.</w:t>
+      </w:r>
+    </w:p>
+    <w:p>
+      <w:pPr>
+        <w:pStyle w:val="a5"/>
+        <w:numPr>
+          <w:ilvl w:val="0"/>
+          <w:numId w:val="7"/>
+        </w:numPr>
+      </w:pPr>
+      <w:proofErr w:type="spellStart"/>
+      <w:r>
+        <w:t>nicknameBox</w:t>
+      </w:r>
+      <w:proofErr w:type="spellEnd"/>
+      <w:r>
+        <w:t xml:space="preserve"> – String</w:t>
+      </w:r>
+    </w:p>
+    <w:p>
+      <w:pPr>
+        <w:pStyle w:val="a5"/>
+        <w:numPr>
+          <w:ilvl w:val="0"/>
+          <w:numId w:val="8"/>
+        </w:numPr>
+      </w:pPr>
+      <w:r>
+        <w:t>Represents the group's ID number.</w:t>
+      </w:r>
+    </w:p>
+    <w:p>
+      <w:pPr>
+        <w:pStyle w:val="a5"/>
+        <w:numPr>
+          <w:ilvl w:val="0"/>
+          <w:numId w:val="7"/>
+        </w:numPr>
+        <w:rPr>
+          <w:sz w:val="28"/>
+          <w:szCs w:val="28"/>
+        </w:rPr>
+      </w:pPr>
+      <w:proofErr w:type="spellStart"/>
+      <w:r>
+        <w:t>bkImageLocation</w:t>
+      </w:r>
+      <w:proofErr w:type="spellEnd"/>
+      <w:r>
+        <w:t xml:space="preserve"> </w:t>
+      </w:r>
+      <w:r>
+        <w:t>–</w:t>
+      </w:r>
+      <w:r>
+        <w:t xml:space="preserve"> </w:t>
+      </w:r>
+      <w:proofErr w:type="spellStart"/>
+      <w:r>
+        <w:t>ImageSource</w:t>
+      </w:r>
+      <w:proofErr w:type="spellEnd"/>
+    </w:p>
+    <w:p>
+      <w:pPr>
+        <w:pStyle w:val="a5"/>
+        <w:numPr>
+          <w:ilvl w:val="0"/>
+          <w:numId w:val="8"/>
+        </w:numPr>
+      </w:pPr>
+      <w:r>
+        <w:t>The Main Window's background image.</w:t>
+      </w:r>
+    </w:p>
+    <w:p>
+      <w:pPr>
+        <w:pStyle w:val="4"/>
+      </w:pPr>
+      <w:r>
+        <w:t>M</w:t>
+      </w:r>
+      <w:r>
+        <w:t>ethods</w:t>
+      </w:r>
+    </w:p>
+    <w:p>
+      <w:pPr>
+        <w:pStyle w:val="a5"/>
+        <w:numPr>
+          <w:ilvl w:val="0"/>
+          <w:numId w:val="4"/>
+        </w:numPr>
+      </w:pPr>
+      <w:proofErr w:type="spellStart"/>
+      <w:r>
+        <w:t>g_IDToIntAndVerify</w:t>
+      </w:r>
+      <w:proofErr w:type="spellEnd"/>
+      <w:r>
+        <w:t xml:space="preserve">(String </w:t>
+      </w:r>
+      <w:proofErr w:type="spellStart"/>
+      <w:r>
+        <w:t>g_ID</w:t>
+      </w:r>
+      <w:proofErr w:type="spellEnd"/>
+      <w:r>
+        <w:t xml:space="preserve">): </w:t>
+      </w:r>
+      <w:proofErr w:type="spellStart"/>
+      <w:r>
+        <w:t>int</w:t>
+      </w:r>
+      <w:proofErr w:type="spellEnd"/>
+    </w:p>
+    <w:p>
+      <w:pPr>
+        <w:pStyle w:val="a5"/>
+        <w:numPr>
+          <w:ilvl w:val="0"/>
+          <w:numId w:val="6"/>
+        </w:numPr>
+      </w:pPr>
+      <w:r>
+        <w:t>Checks if the received string contains only the characters '0'-'9'.</w:t>
+      </w:r>
+    </w:p>
+    <w:p>
+      <w:pPr>
+        <w:pStyle w:val="a5"/>
+        <w:numPr>
+          <w:ilvl w:val="0"/>
+          <w:numId w:val="6"/>
+        </w:numPr>
+      </w:pPr>
+      <w:r>
+        <w:t xml:space="preserve">Converts the string variable into </w:t>
+      </w:r>
+      <w:proofErr w:type="spellStart"/>
+      <w:r>
+        <w:t>int</w:t>
+      </w:r>
+      <w:proofErr w:type="spellEnd"/>
+      <w:r>
+        <w:t xml:space="preserve"> and returns it. </w:t>
+      </w:r>
+    </w:p>
+    <w:p>
+      <w:pPr>
+        <w:pStyle w:val="a5"/>
+        <w:numPr>
+          <w:ilvl w:val="0"/>
+          <w:numId w:val="4"/>
+        </w:numPr>
+      </w:pPr>
+      <w:proofErr w:type="spellStart"/>
+      <w:r>
+        <w:t>verifyNickname</w:t>
+      </w:r>
+      <w:proofErr w:type="spellEnd"/>
+      <w:r>
+        <w:t>(String nickname): bool</w:t>
+      </w:r>
+    </w:p>
+    <w:p>
+      <w:pPr>
+        <w:pStyle w:val="a5"/>
+        <w:numPr>
+          <w:ilvl w:val="0"/>
+          <w:numId w:val="6"/>
+        </w:numPr>
+      </w:pPr>
+      <w:r>
+        <w:t>Checks if a string is not empty.</w:t>
+      </w:r>
+    </w:p>
+    <w:p>
+      <w:pPr>
+        <w:pStyle w:val="a5"/>
+        <w:numPr>
+          <w:ilvl w:val="0"/>
+          <w:numId w:val="6"/>
+        </w:numPr>
+      </w:pPr>
+      <w:r>
+        <w:t>Returns true if the string is not empty.</w:t>
+      </w:r>
+    </w:p>
+    <w:p>
+      <w:pPr>
+        <w:pStyle w:val="4"/>
+      </w:pPr>
+      <w:r>
+        <w:t>Implementing interfaces</w:t>
+      </w:r>
+    </w:p>
+    <w:p>
+      <w:pPr>
+        <w:pStyle w:val="a5"/>
+        <w:numPr>
+          <w:ilvl w:val="0"/>
+          <w:numId w:val="7"/>
+        </w:numPr>
+      </w:pPr>
+      <w:proofErr w:type="spellStart"/>
+      <w:r>
+        <w:t>INotifyPropertyChanged</w:t>
+      </w:r>
+      <w:proofErr w:type="spellEnd"/>
+    </w:p>
+    <w:p>
       <w:bookmarkStart w:id="9" w:name="_GoBack"/>
       <w:bookmarkEnd w:id="9"/>
-      <w:proofErr w:type="spellStart"/>
-      <w:r>
-        <w:t>messagesToDisplay</w:t>
-      </w:r>
-      <w:proofErr w:type="spellEnd"/>
-      <w:r>
-        <w:t xml:space="preserve">: </w:t>
-      </w:r>
-      <w:proofErr w:type="spellStart"/>
-      <w:r>
-        <w:t>int</w:t>
-      </w:r>
-      <w:proofErr w:type="spellEnd"/>
-    </w:p>
-    <w:p>
-      <w:pPr>
-        <w:pStyle w:val="a5"/>
-        <w:numPr>
-          <w:ilvl w:val="0"/>
-          <w:numId w:val="8"/>
-        </w:numPr>
-      </w:pPr>
-      <w:r>
-        <w:t>Represents the amount of messages we'd like to display each time the user requests to display messages.</w:t>
-      </w:r>
-    </w:p>
-    <w:p>
-      <w:pPr>
-        <w:pStyle w:val="a5"/>
-        <w:numPr>
-          <w:ilvl w:val="0"/>
-          <w:numId w:val="7"/>
-        </w:numPr>
-      </w:pPr>
-      <w:proofErr w:type="spellStart"/>
-      <w:r>
-        <w:t>messagesToRetrieve</w:t>
-      </w:r>
-      <w:proofErr w:type="spellEnd"/>
-      <w:r>
-        <w:t xml:space="preserve">: </w:t>
-      </w:r>
-      <w:proofErr w:type="spellStart"/>
-      <w:r>
-        <w:t>int</w:t>
-      </w:r>
-      <w:proofErr w:type="spellEnd"/>
-    </w:p>
-    <w:p>
-      <w:pPr>
-        <w:pStyle w:val="a5"/>
-        <w:numPr>
-          <w:ilvl w:val="0"/>
-          <w:numId w:val="8"/>
-        </w:numPr>
-      </w:pPr>
-      <w:r>
-        <w:t>Represents the amount of messages we'd like to retrieve from the server.</w:t>
-      </w:r>
-    </w:p>
-    <w:p/>
-    <w:p>
-      <w:pPr>
-        <w:pStyle w:val="4"/>
-      </w:pPr>
-      <w:r>
-        <w:t>M</w:t>
-      </w:r>
-      <w:r>
-        <w:t>ethods</w:t>
-      </w:r>
-    </w:p>
-    <w:p>
-      <w:pPr>
-        <w:pStyle w:val="a5"/>
-        <w:numPr>
-          <w:ilvl w:val="0"/>
-          <w:numId w:val="4"/>
-        </w:numPr>
-      </w:pPr>
-      <w:proofErr w:type="spellStart"/>
-      <w:r>
-        <w:t>playInput</w:t>
-      </w:r>
-      <w:proofErr w:type="spellEnd"/>
-      <w:r>
-        <w:t>(): void</w:t>
-      </w:r>
-    </w:p>
-    <w:p>
-      <w:pPr>
-        <w:pStyle w:val="a5"/>
-        <w:numPr>
-          <w:ilvl w:val="0"/>
-          <w:numId w:val="6"/>
-        </w:numPr>
-      </w:pPr>
-      <w:r>
-        <w:t xml:space="preserve">Manages the user's decisions in which action he'd like to preform (login, register, send, logout </w:t>
-      </w:r>
-      <w:proofErr w:type="spellStart"/>
-      <w:r>
-        <w:t>etc</w:t>
-      </w:r>
-      <w:proofErr w:type="spellEnd"/>
-      <w:r>
-        <w:t>).</w:t>
-      </w:r>
-    </w:p>
-    <w:p>
-      <w:pPr>
-        <w:pStyle w:val="a5"/>
-        <w:numPr>
-          <w:ilvl w:val="0"/>
-          <w:numId w:val="4"/>
-        </w:numPr>
-      </w:pPr>
-      <w:proofErr w:type="spellStart"/>
-      <w:r>
-        <w:t>displayMessageList</w:t>
-      </w:r>
-      <w:proofErr w:type="spellEnd"/>
-      <w:r>
-        <w:t>(</w:t>
-      </w:r>
-      <w:proofErr w:type="spellStart"/>
-      <w:r>
-        <w:t>ICollection</w:t>
-      </w:r>
-      <w:proofErr w:type="spellEnd"/>
-      <w:r>
-        <w:t xml:space="preserve">&lt;Message&gt; </w:t>
-      </w:r>
-      <w:proofErr w:type="spellStart"/>
-      <w:r>
-        <w:t>listToDisplay</w:t>
-      </w:r>
-      <w:proofErr w:type="spellEnd"/>
-      <w:r>
-        <w:t>): void</w:t>
-      </w:r>
-    </w:p>
-    <w:p>
-      <w:pPr>
-        <w:pStyle w:val="a5"/>
-        <w:numPr>
-          <w:ilvl w:val="0"/>
-          <w:numId w:val="6"/>
-        </w:numPr>
-      </w:pPr>
-      <w:r>
-        <w:t>displays to the user all the elements (messages) in a list</w:t>
-      </w:r>
-    </w:p>
-    <w:p>
-      <w:pPr>
-        <w:pStyle w:val="a5"/>
-        <w:numPr>
-          <w:ilvl w:val="0"/>
-          <w:numId w:val="4"/>
-        </w:numPr>
-      </w:pPr>
-      <w:proofErr w:type="spellStart"/>
-      <w:r>
-        <w:t>g_IDToIntAndVerify</w:t>
-      </w:r>
-      <w:proofErr w:type="spellEnd"/>
-      <w:r>
-        <w:t xml:space="preserve">(String </w:t>
-      </w:r>
-      <w:proofErr w:type="spellStart"/>
-      <w:r>
-        <w:t>g_ID</w:t>
-      </w:r>
-      <w:proofErr w:type="spellEnd"/>
-      <w:r>
-        <w:t xml:space="preserve">): </w:t>
-      </w:r>
-      <w:proofErr w:type="spellStart"/>
-      <w:r>
-        <w:t>int</w:t>
-      </w:r>
-      <w:proofErr w:type="spellEnd"/>
-    </w:p>
-    <w:p>
-      <w:pPr>
-        <w:pStyle w:val="a5"/>
-        <w:numPr>
-          <w:ilvl w:val="0"/>
-          <w:numId w:val="6"/>
-        </w:numPr>
-      </w:pPr>
-      <w:r>
-        <w:t>Checks if the received string contains only the characters '0'-'9'.</w:t>
-      </w:r>
-    </w:p>
-    <w:p>
-      <w:pPr>
-        <w:pStyle w:val="a5"/>
-        <w:numPr>
-          <w:ilvl w:val="0"/>
-          <w:numId w:val="6"/>
-        </w:numPr>
-      </w:pPr>
-      <w:r>
-        <w:t xml:space="preserve">Converts the string variable into </w:t>
-      </w:r>
-      <w:proofErr w:type="spellStart"/>
-      <w:r>
-        <w:t>int</w:t>
-      </w:r>
-      <w:proofErr w:type="spellEnd"/>
-      <w:r>
-        <w:t xml:space="preserve"> and returns it. </w:t>
-      </w:r>
-    </w:p>
-    <w:p>
-      <w:pPr>
-        <w:pStyle w:val="a5"/>
-        <w:numPr>
-          <w:ilvl w:val="0"/>
-          <w:numId w:val="4"/>
-        </w:numPr>
-      </w:pPr>
-      <w:proofErr w:type="spellStart"/>
-      <w:r>
-        <w:t>verifyNickname</w:t>
-      </w:r>
-      <w:proofErr w:type="spellEnd"/>
-      <w:r>
-        <w:t>(String nickname): bool</w:t>
-      </w:r>
-    </w:p>
-    <w:p>
-      <w:pPr>
-        <w:pStyle w:val="a5"/>
-        <w:numPr>
-          <w:ilvl w:val="0"/>
-          <w:numId w:val="6"/>
-        </w:numPr>
-      </w:pPr>
-      <w:r>
-        <w:t>Checks if a string is not empty.</w:t>
-      </w:r>
-    </w:p>
-    <w:p>
-      <w:pPr>
-        <w:pStyle w:val="a5"/>
-        <w:numPr>
-          <w:ilvl w:val="0"/>
-          <w:numId w:val="6"/>
-        </w:numPr>
-      </w:pPr>
-      <w:r>
-        <w:t>Returns true if the string is not empty.</w:t>
-      </w:r>
-    </w:p>
-    <w:p/>
-    <w:p/>
+    </w:p>
     <w:p/>
     <w:p>
       <w:pPr>
@@ -2465,7 +2183,6 @@
         <w:rPr>
           <w:b/>
         </w:rPr>
-        <w:lastRenderedPageBreak/>
         <w:t>Log4net package</w:t>
       </w:r>
     </w:p>
@@ -2716,6 +2433,7 @@
         <w:rPr>
           <w:b/>
         </w:rPr>
+        <w:lastRenderedPageBreak/>
         <w:t>UserHandler&lt;User&gt;</w:t>
       </w:r>
     </w:p>
@@ -2786,7 +2504,6 @@
         <w:rPr>
           <w:u w:val="single"/>
         </w:rPr>
-        <w:lastRenderedPageBreak/>
         <w:t>Communication</w:t>
       </w:r>
       <w:r>

</xml_diff>